<commit_message>
Updated development plan so we can hire a contractor to help.
</commit_message>
<xml_diff>
--- a/Documents/STP Tool Development Plan.docx
+++ b/Documents/STP Tool Development Plan.docx
@@ -1,6 +1,6 @@
 
 <file path=word/document.xml><?xml version="1.0" encoding="utf-8"?>
-<w:document xmlns:wpc="http://schemas.microsoft.com/office/word/2010/wordprocessingCanvas" xmlns:cx="http://schemas.microsoft.com/office/drawing/2014/chartex" xmlns:cx1="http://schemas.microsoft.com/office/drawing/2015/9/8/chartex" xmlns:cx2="http://schemas.microsoft.com/office/drawing/2015/10/21/chartex" xmlns:cx3="http://schemas.microsoft.com/office/drawing/2016/5/9/chartex" xmlns:cx4="http://schemas.microsoft.com/office/drawing/2016/5/10/chartex" xmlns:cx5="http://schemas.microsoft.com/office/drawing/2016/5/11/chartex" xmlns:cx6="http://schemas.microsoft.com/office/drawing/2016/5/12/chartex" xmlns:cx7="http://schemas.microsoft.com/office/drawing/2016/5/13/chartex" xmlns:cx8="http://schemas.microsoft.com/office/drawing/2016/5/14/chartex" xmlns:mc="http://schemas.openxmlformats.org/markup-compatibility/2006" xmlns:aink="http://schemas.microsoft.com/office/drawing/2016/ink" xmlns:am3d="http://schemas.microsoft.com/office/drawing/2017/model3d" xmlns:o="urn:schemas-microsoft-com:office:office" xmlns:r="http://schemas.openxmlformats.org/officeDocument/2006/relationships" xmlns:m="http://schemas.openxmlformats.org/officeDocument/2006/math" xmlns:v="urn:schemas-microsoft-com:vml" xmlns:wp14="http://schemas.microsoft.com/office/word/2010/wordprocessingDrawing" xmlns:wp="http://schemas.openxmlformats.org/drawingml/2006/wordprocessingDrawing" xmlns:w10="urn:schemas-microsoft-com:office:word" xmlns:w="http://schemas.openxmlformats.org/wordprocessingml/2006/main" xmlns:w14="http://schemas.microsoft.com/office/word/2010/wordml" xmlns:w15="http://schemas.microsoft.com/office/word/2012/wordml" xmlns:w16cid="http://schemas.microsoft.com/office/word/2016/wordml/cid" xmlns:w16se="http://schemas.microsoft.com/office/word/2015/wordml/symex" xmlns:wpg="http://schemas.microsoft.com/office/word/2010/wordprocessingGroup" xmlns:wpi="http://schemas.microsoft.com/office/word/2010/wordprocessingInk" xmlns:wne="http://schemas.microsoft.com/office/word/2006/wordml" xmlns:wps="http://schemas.microsoft.com/office/word/2010/wordprocessingShape" mc:Ignorable="w14 w15 w16se w16cid wp14">
+<w:document xmlns:wpc="http://schemas.microsoft.com/office/word/2010/wordprocessingCanvas" xmlns:cx="http://schemas.microsoft.com/office/drawing/2014/chartex" xmlns:cx1="http://schemas.microsoft.com/office/drawing/2015/9/8/chartex" xmlns:cx2="http://schemas.microsoft.com/office/drawing/2015/10/21/chartex" xmlns:cx3="http://schemas.microsoft.com/office/drawing/2016/5/9/chartex" xmlns:cx4="http://schemas.microsoft.com/office/drawing/2016/5/10/chartex" xmlns:cx5="http://schemas.microsoft.com/office/drawing/2016/5/11/chartex" xmlns:cx6="http://schemas.microsoft.com/office/drawing/2016/5/12/chartex" xmlns:cx7="http://schemas.microsoft.com/office/drawing/2016/5/13/chartex" xmlns:cx8="http://schemas.microsoft.com/office/drawing/2016/5/14/chartex" xmlns:mc="http://schemas.openxmlformats.org/markup-compatibility/2006" xmlns:aink="http://schemas.microsoft.com/office/drawing/2016/ink" xmlns:am3d="http://schemas.microsoft.com/office/drawing/2017/model3d" xmlns:o="urn:schemas-microsoft-com:office:office" xmlns:r="http://schemas.openxmlformats.org/officeDocument/2006/relationships" xmlns:m="http://schemas.openxmlformats.org/officeDocument/2006/math" xmlns:v="urn:schemas-microsoft-com:vml" xmlns:wp14="http://schemas.microsoft.com/office/word/2010/wordprocessingDrawing" xmlns:wp="http://schemas.openxmlformats.org/drawingml/2006/wordprocessingDrawing" xmlns:w10="urn:schemas-microsoft-com:office:word" xmlns:w="http://schemas.openxmlformats.org/wordprocessingml/2006/main" xmlns:w14="http://schemas.microsoft.com/office/word/2010/wordml" xmlns:w15="http://schemas.microsoft.com/office/word/2012/wordml" xmlns:w16cex="http://schemas.microsoft.com/office/word/2018/wordml/cex" xmlns:w16cid="http://schemas.microsoft.com/office/word/2016/wordml/cid" xmlns:w16="http://schemas.microsoft.com/office/word/2018/wordml" xmlns:w16sdtdh="http://schemas.microsoft.com/office/word/2020/wordml/sdtdatahash" xmlns:w16se="http://schemas.microsoft.com/office/word/2015/wordml/symex" xmlns:wpg="http://schemas.microsoft.com/office/word/2010/wordprocessingGroup" xmlns:wpi="http://schemas.microsoft.com/office/word/2010/wordprocessingInk" xmlns:wne="http://schemas.microsoft.com/office/word/2006/wordml" xmlns:wps="http://schemas.microsoft.com/office/word/2010/wordprocessingShape" mc:Ignorable="w14 w15 w16se w16cid w16 w16cex w16sdtdh wp14">
   <w:body>
     <w:sdt>
       <w:sdtPr>
@@ -20,7 +20,10 @@
             <w:pStyle w:val="Title"/>
           </w:pPr>
           <w:r>
-            <w:t>STP Tool Development Plan</w:t>
+            <w:t>Functional Test System</w:t>
+          </w:r>
+          <w:r>
+            <w:t xml:space="preserve"> Development Plan</w:t>
           </w:r>
         </w:p>
       </w:sdtContent>
@@ -37,19 +40,31 @@
     </w:p>
     <w:p>
       <w:r>
-        <w:t>This project will automate software test plans</w:t>
+        <w:t xml:space="preserve">This project will </w:t>
+      </w:r>
+      <w:r>
+        <w:t>create an open-source, reusable software platform for bed-of-nails (pogo-pin) test</w:t>
+      </w:r>
+      <w:r>
+        <w:t xml:space="preserve"> fixtures</w:t>
       </w:r>
       <w:r>
         <w:t xml:space="preserve">.  This will allow Sensit to (1) </w:t>
       </w:r>
       <w:r>
-        <w:t xml:space="preserve">automatically </w:t>
-      </w:r>
-      <w:r>
-        <w:t>document</w:t>
-      </w:r>
-      <w:r>
-        <w:t xml:space="preserve"> test results</w:t>
+        <w:t>quickly develop bed-of-nails test</w:t>
+      </w:r>
+      <w:r>
+        <w:t xml:space="preserve"> fixtures</w:t>
+      </w:r>
+      <w:r>
+        <w:t xml:space="preserve"> without </w:t>
+      </w:r>
+      <w:r>
+        <w:t>requiring</w:t>
+      </w:r>
+      <w:r>
+        <w:t xml:space="preserve"> software development</w:t>
       </w:r>
       <w:r>
         <w:t>, (2) i</w:t>
@@ -61,10 +76,28 @@
         <w:t xml:space="preserve"> manual labor for testing</w:t>
       </w:r>
       <w:r>
-        <w:t>, and (3) d</w:t>
-      </w:r>
-      <w:r>
-        <w:t>ecrease time-to-market for new products by providing thorough, accurate test results to developers.</w:t>
+        <w:t xml:space="preserve"> (3) enable </w:t>
+      </w:r>
+      <w:r>
+        <w:t xml:space="preserve">accurate Pareto analysis </w:t>
+      </w:r>
+      <w:r>
+        <w:t xml:space="preserve">datalogging of first-pass yield.  This will ultimately </w:t>
+      </w:r>
+      <w:r>
+        <w:t>d</w:t>
+      </w:r>
+      <w:r>
+        <w:t>ecrease time-to-market for new products</w:t>
+      </w:r>
+      <w:r>
+        <w:t xml:space="preserve"> </w:t>
+      </w:r>
+      <w:r>
+        <w:t>and enable accurate Pareto analysis</w:t>
+      </w:r>
+      <w:r>
+        <w:t xml:space="preserve"> for production.</w:t>
       </w:r>
     </w:p>
     <w:p>
@@ -95,13 +128,22 @@
         <w:contextualSpacing/>
       </w:pPr>
       <w:r>
-        <w:t>The first iteration of the project will be a</w:t>
-      </w:r>
-      <w:r>
-        <w:t xml:space="preserve"> desktop app</w:t>
-      </w:r>
-      <w:r>
-        <w:t xml:space="preserve"> which automates most of the paperwork of manual test execution.  The deliverable is a desktop application with the following abilities:</w:t>
+        <w:t xml:space="preserve">The </w:t>
+      </w:r>
+      <w:r>
+        <w:t>deliverable is</w:t>
+      </w:r>
+      <w:r>
+        <w:t xml:space="preserve"> a</w:t>
+      </w:r>
+      <w:r>
+        <w:t xml:space="preserve"> </w:t>
+      </w:r>
+      <w:r>
+        <w:t>Windows Forms App</w:t>
+      </w:r>
+      <w:r>
+        <w:t xml:space="preserve"> with the following abilities:</w:t>
       </w:r>
     </w:p>
     <w:p>
@@ -113,13 +155,28 @@
         </w:numPr>
       </w:pPr>
       <w:r>
-        <w:t>Present</w:t>
-      </w:r>
-      <w:r>
-        <w:t xml:space="preserve"> manual tests</w:t>
-      </w:r>
-      <w:r>
-        <w:t xml:space="preserve"> to a tester.</w:t>
+        <w:t>Present the following user interface:</w:t>
+      </w:r>
+    </w:p>
+    <w:p>
+      <w:pPr>
+        <w:pStyle w:val="ListParagraph"/>
+        <w:numPr>
+          <w:ilvl w:val="1"/>
+          <w:numId w:val="1"/>
+        </w:numPr>
+      </w:pPr>
+      <w:r>
+        <w:t>[</w:t>
+      </w:r>
+      <w:r>
+        <w:rPr>
+          <w:highlight w:val="yellow"/>
+        </w:rPr>
+        <w:t>insert screenshot</w:t>
+      </w:r>
+      <w:r>
+        <w:t>]</w:t>
       </w:r>
     </w:p>
     <w:p>
@@ -131,19 +188,10 @@
         </w:numPr>
       </w:pPr>
       <w:r>
-        <w:t>R</w:t>
-      </w:r>
-      <w:r>
-        <w:t>ecord</w:t>
-      </w:r>
-      <w:r>
-        <w:t xml:space="preserve"> test</w:t>
-      </w:r>
-      <w:r>
-        <w:t xml:space="preserve"> results in a database</w:t>
-      </w:r>
-      <w:r>
-        <w:t xml:space="preserve"> (preferably integrated with Jira).</w:t>
+        <w:t>“Start” button:  When the user presses the “Start” button, begin a series of tests</w:t>
+      </w:r>
+      <w:r>
+        <w:t xml:space="preserve"> in a new thread.</w:t>
       </w:r>
     </w:p>
     <w:p>
@@ -155,13 +203,13 @@
         </w:numPr>
       </w:pPr>
       <w:r>
-        <w:t>E</w:t>
-      </w:r>
-      <w:r>
-        <w:t>mail stakeholders</w:t>
-      </w:r>
-      <w:r>
-        <w:t xml:space="preserve"> a report detailing test results, and steps to reproduce a bug.</w:t>
+        <w:t xml:space="preserve">“Stop” button:  When the user presses the “Stop” button, </w:t>
+      </w:r>
+      <w:r>
+        <w:t>if tests are running, abort the tests</w:t>
+      </w:r>
+      <w:r>
+        <w:t>.</w:t>
       </w:r>
     </w:p>
     <w:p>
@@ -173,19 +221,10 @@
         </w:numPr>
       </w:pPr>
       <w:r>
-        <w:t>I</w:t>
-      </w:r>
-      <w:r>
-        <w:t>mport</w:t>
-      </w:r>
-      <w:r>
-        <w:t xml:space="preserve"> e</w:t>
-      </w:r>
-      <w:r>
-        <w:t>xisting tests from Excel</w:t>
-      </w:r>
-      <w:r>
-        <w:t xml:space="preserve"> or CSV.</w:t>
+        <w:t xml:space="preserve">Status bar:  Display the </w:t>
+      </w:r>
+      <w:r>
+        <w:t>status of test currently running.</w:t>
       </w:r>
     </w:p>
     <w:p>
@@ -197,39 +236,10 @@
         </w:numPr>
       </w:pPr>
       <w:r>
-        <w:t>E</w:t>
-      </w:r>
-      <w:r>
-        <w:t xml:space="preserve">xport tests and test results </w:t>
-      </w:r>
-      <w:r>
-        <w:t>from the database to Excel or CSV.</w:t>
-      </w:r>
-    </w:p>
-    <w:p>
-      <w:r>
-        <w:t>After the initial application is delivered, test plans will be gradually automated by adding support for hardware such as the calibration station, datalogger, multimeter, etc. to the SDK.  As automation tools are added to the SDK, those tools may also be used to</w:t>
-      </w:r>
-      <w:r>
-        <w:t xml:space="preserve"> streamline production of the G3</w:t>
-      </w:r>
-      <w:r>
-        <w:t>.</w:t>
-      </w:r>
-    </w:p>
-    <w:p>
-      <w:pPr>
-        <w:pStyle w:val="Heading1"/>
-      </w:pPr>
-      <w:r>
-        <w:t>Development Plan</w:t>
-      </w:r>
-      <w:bookmarkStart w:id="1" w:name="_GoBack"/>
-      <w:bookmarkEnd w:id="1"/>
-    </w:p>
-    <w:p>
-      <w:r>
-        <w:t>The application will be organized into three projects:</w:t>
+        <w:t xml:space="preserve">Progress bar:  Display the percent progress of the </w:t>
+      </w:r>
+      <w:r>
+        <w:t>series of tests.  If no tests are running, display “Ready…”</w:t>
       </w:r>
     </w:p>
     <w:p>
@@ -241,7 +251,49 @@
         </w:numPr>
       </w:pPr>
       <w:r>
-        <w:t>A Software Development Kit (SDK) which contains utilities for each of the deliverables and can be reused in future desktop applications.</w:t>
+        <w:t>Menu bar:</w:t>
+      </w:r>
+    </w:p>
+    <w:p>
+      <w:pPr>
+        <w:pStyle w:val="ListParagraph"/>
+        <w:numPr>
+          <w:ilvl w:val="1"/>
+          <w:numId w:val="1"/>
+        </w:numPr>
+      </w:pPr>
+      <w:r>
+        <w:t xml:space="preserve">File </w:t>
+      </w:r>
+      <w:r>
+        <w:sym w:font="Wingdings" w:char="F0E0"/>
+      </w:r>
+      <w:r>
+        <w:t xml:space="preserve"> Exit</w:t>
+      </w:r>
+      <w:r>
+        <w:t>:  Close the app.</w:t>
+      </w:r>
+    </w:p>
+    <w:p>
+      <w:pPr>
+        <w:pStyle w:val="ListParagraph"/>
+        <w:numPr>
+          <w:ilvl w:val="1"/>
+          <w:numId w:val="1"/>
+        </w:numPr>
+      </w:pPr>
+      <w:r>
+        <w:t xml:space="preserve">Help </w:t>
+      </w:r>
+      <w:r>
+        <w:sym w:font="Wingdings" w:char="F0E0"/>
+      </w:r>
+      <w:r>
+        <w:t xml:space="preserve"> About</w:t>
+      </w:r>
+      <w:r>
+        <w:t>:  Display a form with the application version and repository URL.</w:t>
       </w:r>
     </w:p>
     <w:p>
@@ -253,7 +305,85 @@
         </w:numPr>
       </w:pPr>
       <w:r>
-        <w:t>An STP application which utilizes the SDK to present the deliverables to the user.</w:t>
+        <w:t>Tests should be defined by a configuration file, which represents a serializable class (see [</w:t>
+      </w:r>
+      <w:r>
+        <w:rPr>
+          <w:highlight w:val="yellow"/>
+        </w:rPr>
+        <w:t>insert file</w:t>
+      </w:r>
+      <w:r>
+        <w:t>].</w:t>
+      </w:r>
+    </w:p>
+    <w:p>
+      <w:pPr>
+        <w:pStyle w:val="ListParagraph"/>
+        <w:numPr>
+          <w:ilvl w:val="1"/>
+          <w:numId w:val="1"/>
+        </w:numPr>
+      </w:pPr>
+      <w:r>
+        <w:t>Configuration file defines a series of tests.   Each test contains:</w:t>
+      </w:r>
+    </w:p>
+    <w:p>
+      <w:pPr>
+        <w:pStyle w:val="ListParagraph"/>
+        <w:numPr>
+          <w:ilvl w:val="2"/>
+          <w:numId w:val="1"/>
+        </w:numPr>
+      </w:pPr>
+      <w:r>
+        <w:t>a command</w:t>
+      </w:r>
+      <w:r>
+        <w:t xml:space="preserve"> string (which will be sent via a serial port to a test device),</w:t>
+      </w:r>
+    </w:p>
+    <w:p>
+      <w:pPr>
+        <w:pStyle w:val="ListParagraph"/>
+        <w:numPr>
+          <w:ilvl w:val="2"/>
+          <w:numId w:val="1"/>
+        </w:numPr>
+      </w:pPr>
+      <w:r>
+        <w:t xml:space="preserve">An expected </w:t>
+      </w:r>
+      <w:r>
+        <w:t xml:space="preserve">response </w:t>
+      </w:r>
+      <w:r>
+        <w:t>string,</w:t>
+      </w:r>
+    </w:p>
+    <w:p>
+      <w:pPr>
+        <w:pStyle w:val="ListParagraph"/>
+        <w:numPr>
+          <w:ilvl w:val="2"/>
+          <w:numId w:val="1"/>
+        </w:numPr>
+      </w:pPr>
+      <w:r>
+        <w:t>A picture to be displayed to the user upon test failure,</w:t>
+      </w:r>
+    </w:p>
+    <w:p>
+      <w:pPr>
+        <w:pStyle w:val="ListParagraph"/>
+        <w:numPr>
+          <w:ilvl w:val="2"/>
+          <w:numId w:val="1"/>
+        </w:numPr>
+      </w:pPr>
+      <w:r>
+        <w:t>A string displayed to the user upon test failure.</w:t>
       </w:r>
     </w:p>
     <w:p>
@@ -265,102 +395,283 @@
         </w:numPr>
       </w:pPr>
       <w:r>
-        <w:t>A collection of unit-tests for the SDK to aid development and maintenance.</w:t>
+        <w:t>All</w:t>
+      </w:r>
+      <w:r>
+        <w:t xml:space="preserve"> test</w:t>
+      </w:r>
+      <w:r>
+        <w:t xml:space="preserve"> results</w:t>
+      </w:r>
+      <w:r>
+        <w:t xml:space="preserve"> shall be recorded in a database.</w:t>
       </w:r>
     </w:p>
     <w:p>
-      <w:r>
-        <w:t>To facilitate code reuse, the SDK</w:t>
-      </w:r>
-      <w:r>
-        <w:t>,</w:t>
-      </w:r>
-      <w:r>
-        <w:t xml:space="preserve"> its unit-tests</w:t>
-      </w:r>
-      <w:r>
-        <w:t>, and the STP application will be stored in one or more</w:t>
-      </w:r>
-      <w:r>
-        <w:t xml:space="preserve"> version-controlled repositor</w:t>
-      </w:r>
-      <w:r>
-        <w:t>ies</w:t>
-      </w:r>
-      <w:r>
-        <w:t>.</w:t>
+      <w:pPr>
+        <w:pStyle w:val="ListParagraph"/>
+        <w:numPr>
+          <w:ilvl w:val="0"/>
+          <w:numId w:val="1"/>
+        </w:numPr>
+      </w:pPr>
+      <w:r>
+        <w:t>User must be able to set database location.</w:t>
       </w:r>
     </w:p>
     <w:p>
-      <w:r>
-        <w:t>T</w:t>
-      </w:r>
-      <w:r>
-        <w:t xml:space="preserve">he STP tools will be developed in C# using Visual Studio.  Softronics and Sensit USA are familiar with these technologies and </w:t>
-      </w:r>
-      <w:r>
-        <w:t>can</w:t>
-      </w:r>
-      <w:r>
-        <w:t xml:space="preserve"> easily support them.  The project is intended to be useful company wide, so Sensit USA will provide </w:t>
-      </w:r>
-      <w:r>
-        <w:t>regular</w:t>
-      </w:r>
-      <w:r>
-        <w:t xml:space="preserve"> updates to Softronics and Sensit EMEA teams.</w:t>
+      <w:pPr>
+        <w:pStyle w:val="ListParagraph"/>
+        <w:numPr>
+          <w:ilvl w:val="0"/>
+          <w:numId w:val="1"/>
+        </w:numPr>
+      </w:pPr>
+      <w:r>
+        <w:t xml:space="preserve">User must be able to set </w:t>
+      </w:r>
+      <w:r>
+        <w:t>serial port and device type (pick from devices in the SDK).</w:t>
       </w:r>
     </w:p>
     <w:p>
       <w:r>
-        <w:t xml:space="preserve">Development </w:t>
-      </w:r>
-      <w:r>
-        <w:t>will</w:t>
-      </w:r>
-      <w:r>
-        <w:t xml:space="preserve"> begin without waiting for the purchase of Visual Studio licenses.  Therefore, d</w:t>
-      </w:r>
-      <w:r>
-        <w:t>eliverables that do not require intellectual protection (i.e. code to read or write to an Excel file or send an email)</w:t>
-      </w:r>
-      <w:r>
-        <w:t>, will be released under an open-source license</w:t>
-      </w:r>
-      <w:r>
-        <w:t xml:space="preserve">.  </w:t>
-      </w:r>
-      <w:r>
-        <w:t>Any p</w:t>
-      </w:r>
-      <w:r>
-        <w:t xml:space="preserve">roprietary </w:t>
-      </w:r>
-      <w:r>
-        <w:t>code</w:t>
-      </w:r>
-      <w:r>
-        <w:t xml:space="preserve"> </w:t>
-      </w:r>
-      <w:r>
-        <w:t>will be developed</w:t>
-      </w:r>
-      <w:r>
-        <w:t xml:space="preserve"> la</w:t>
-      </w:r>
-      <w:r>
-        <w:t>st.</w:t>
+        <w:t>After the initial application is delivered, support for</w:t>
+      </w:r>
+      <w:r>
+        <w:t xml:space="preserve"> additional</w:t>
+      </w:r>
+      <w:r>
+        <w:t xml:space="preserve"> hardware such as multimeter, </w:t>
+      </w:r>
+      <w:r>
+        <w:t xml:space="preserve">temperature chamber, </w:t>
+      </w:r>
+      <w:r>
+        <w:t xml:space="preserve">etc. </w:t>
+      </w:r>
+      <w:r>
+        <w:t xml:space="preserve">can be added </w:t>
+      </w:r>
+      <w:r>
+        <w:t>to the SDK</w:t>
+      </w:r>
+      <w:r>
+        <w:t xml:space="preserve"> as needed, and will be automatically supported in the application.</w:t>
       </w:r>
     </w:p>
     <w:p>
       <w:pPr>
         <w:pStyle w:val="Heading1"/>
       </w:pPr>
-      <w:bookmarkStart w:id="2" w:name="_Toc511632287"/>
+      <w:r>
+        <w:t>Development Plan</w:t>
+      </w:r>
+    </w:p>
+    <w:p>
+      <w:r>
+        <w:t>The application will be developed in C# using Visual Studio.  Sensit is familiar with these technologies and can easily support them</w:t>
+      </w:r>
+      <w:r>
+        <w:t>.  If needed, a future project could upgrade these applications to run on a variety of platforms, including Android, Linux, or as web applications.</w:t>
+      </w:r>
+    </w:p>
+    <w:p>
+      <w:r>
+        <w:lastRenderedPageBreak/>
+        <w:t>The application will be organized into three projects:</w:t>
+      </w:r>
+    </w:p>
+    <w:p>
+      <w:pPr>
+        <w:pStyle w:val="ListParagraph"/>
+        <w:numPr>
+          <w:ilvl w:val="0"/>
+          <w:numId w:val="1"/>
+        </w:numPr>
+      </w:pPr>
+      <w:r>
+        <w:t>A Software Development Kit (SDK) which contains utilities for each of the deliverables and can be reused in future applications.</w:t>
+      </w:r>
+    </w:p>
+    <w:p>
+      <w:pPr>
+        <w:pStyle w:val="ListParagraph"/>
+        <w:numPr>
+          <w:ilvl w:val="0"/>
+          <w:numId w:val="1"/>
+        </w:numPr>
+      </w:pPr>
+      <w:r>
+        <w:t>A</w:t>
+      </w:r>
+      <w:r>
+        <w:t xml:space="preserve"> WinForms </w:t>
+      </w:r>
+      <w:r>
+        <w:t>application which utilizes the SDK to present the deliverables to the user.</w:t>
+      </w:r>
+    </w:p>
+    <w:p>
+      <w:pPr>
+        <w:pStyle w:val="ListParagraph"/>
+        <w:numPr>
+          <w:ilvl w:val="0"/>
+          <w:numId w:val="1"/>
+        </w:numPr>
+      </w:pPr>
+      <w:r>
+        <w:t>A collection of unit-tests for the SDK to aid development and maintenance.</w:t>
+      </w:r>
+    </w:p>
+    <w:p>
+      <w:r>
+        <w:t>To facilitate code reuse, the SDK</w:t>
+      </w:r>
+      <w:r>
+        <w:t>,</w:t>
+      </w:r>
+      <w:r>
+        <w:t xml:space="preserve"> its unit-tests</w:t>
+      </w:r>
+      <w:r>
+        <w:t>, and the application will be stored in one or more</w:t>
+      </w:r>
+      <w:r>
+        <w:t xml:space="preserve"> version-controlled repositor</w:t>
+      </w:r>
+      <w:r>
+        <w:t>ies</w:t>
+      </w:r>
+      <w:r>
+        <w:t>.</w:t>
+      </w:r>
+    </w:p>
+    <w:p>
+      <w:r>
+        <w:t xml:space="preserve">The deliverables do not require intellectual </w:t>
+      </w:r>
+      <w:r>
+        <w:t xml:space="preserve">protection and </w:t>
+      </w:r>
+      <w:r>
+        <w:t xml:space="preserve">will be released under an open-source </w:t>
+      </w:r>
+      <w:r>
+        <w:t xml:space="preserve">MIT </w:t>
+      </w:r>
+      <w:r>
+        <w:t>license</w:t>
+      </w:r>
+      <w:r>
+        <w:t xml:space="preserve">.  </w:t>
+      </w:r>
+      <w:r>
+        <w:t>All</w:t>
+      </w:r>
+      <w:r>
+        <w:t xml:space="preserve"> p</w:t>
+      </w:r>
+      <w:r>
+        <w:t xml:space="preserve">roprietary </w:t>
+      </w:r>
+      <w:r>
+        <w:t>information</w:t>
+      </w:r>
+      <w:r>
+        <w:t xml:space="preserve"> </w:t>
+      </w:r>
+      <w:r>
+        <w:t xml:space="preserve">will be </w:t>
+      </w:r>
+      <w:r>
+        <w:t>contained in application configuration files created by company technicians.</w:t>
+      </w:r>
+    </w:p>
+    <w:p>
+      <w:r>
+        <w:t>This test could be accomplished using the following Arduino-compatible relay board and DC/DC converter:</w:t>
+      </w:r>
+    </w:p>
+    <w:p>
+      <w:pPr>
+        <w:pStyle w:val="ListParagraph"/>
+        <w:numPr>
+          <w:ilvl w:val="0"/>
+          <w:numId w:val="16"/>
+        </w:numPr>
+      </w:pPr>
+      <w:hyperlink r:id="rId9" w:history="1">
+        <w:r>
+          <w:rPr>
+            <w:rStyle w:val="Hyperlink"/>
+          </w:rPr>
+          <w:t>KTA-223 USB/RS485 Relay IO Board</w:t>
+        </w:r>
+      </w:hyperlink>
+      <w:r>
+        <w:t xml:space="preserve"> ($144.95, via </w:t>
+      </w:r>
+      <w:proofErr w:type="spellStart"/>
+      <w:r>
+        <w:t>SparkFun</w:t>
+      </w:r>
+      <w:proofErr w:type="spellEnd"/>
+      <w:r>
+        <w:t>)</w:t>
+      </w:r>
+    </w:p>
+    <w:p>
+      <w:pPr>
+        <w:pStyle w:val="ListParagraph"/>
+        <w:numPr>
+          <w:ilvl w:val="0"/>
+          <w:numId w:val="16"/>
+        </w:numPr>
+      </w:pPr>
+      <w:hyperlink r:id="rId10" w:history="1">
+        <w:proofErr w:type="spellStart"/>
+        <w:r>
+          <w:rPr>
+            <w:rStyle w:val="Hyperlink"/>
+          </w:rPr>
+          <w:t>SparkFun</w:t>
+        </w:r>
+        <w:proofErr w:type="spellEnd"/>
+        <w:r>
+          <w:rPr>
+            <w:rStyle w:val="Hyperlink"/>
+          </w:rPr>
+          <w:t xml:space="preserve"> Buck-Boost Converter</w:t>
+        </w:r>
+      </w:hyperlink>
+      <w:r>
+        <w:t xml:space="preserve"> ($9.95)</w:t>
+      </w:r>
+    </w:p>
+    <w:p>
+      <w:r>
+        <w:t xml:space="preserve">The KTA-223 has eight relay outputs, three analog inputs, and 4 digital inputs, as well as a small 5V power supply, so it can control LEDs, control power to a device, and measure voltages.  It can also be programmed using the </w:t>
+      </w:r>
+      <w:proofErr w:type="gramStart"/>
+      <w:r>
+        <w:t>Arduino IDE, or</w:t>
+      </w:r>
+      <w:proofErr w:type="gramEnd"/>
+      <w:r>
+        <w:t xml:space="preserve"> controlled remotely via serial port.  The Buck-Boost Converter can be configured to output any voltage between 2.5 – 9V, so can be used to simulate a lithium battery cell’s 3.6V output.</w:t>
+      </w:r>
+    </w:p>
+    <w:p/>
+    <w:p>
+      <w:pPr>
+        <w:pStyle w:val="Heading1"/>
+      </w:pPr>
+      <w:bookmarkStart w:id="1" w:name="_Toc511632287"/>
       <w:r>
         <w:t>Revision History</w:t>
       </w:r>
-      <w:bookmarkEnd w:id="2"/>
+      <w:bookmarkEnd w:id="1"/>
     </w:p>
     <w:tbl>
       <w:tblPr>
@@ -376,7 +687,7 @@
         <w:tblLook w:val="04A0" w:firstRow="1" w:lastRow="0" w:firstColumn="1" w:lastColumn="0" w:noHBand="0" w:noVBand="1"/>
       </w:tblPr>
       <w:tblGrid>
-        <w:gridCol w:w="1081"/>
+        <w:gridCol w:w="979"/>
         <w:gridCol w:w="1406"/>
         <w:gridCol w:w="1828"/>
       </w:tblGrid>
@@ -463,7 +774,7 @@
             <w:alias w:val="Publish Date"/>
             <w:id w:val="20334983"/>
             <w:dataBinding w:prefixMappings="xmlns:ns0='http://schemas.microsoft.com/office/2006/coverPageProps' " w:xpath="/ns0:CoverPageProperties[1]/ns0:PublishDate[1]" w:storeItemID="{55AF091B-3C7A-41E3-B477-F2FDAA23CFDA}"/>
-            <w:date w:fullDate="2018-04-25T00:00:00Z">
+            <w:date w:fullDate="2022-04-05T00:00:00Z">
               <w:dateFormat w:val="M/d/yyyy"/>
               <w:lid w:val="en-US"/>
               <w:storeMappedDataAs w:val="dateTime"/>
@@ -489,7 +800,7 @@
                     <w:sz w:val="20"/>
                     <w:szCs w:val="20"/>
                   </w:rPr>
-                  <w:t>4/25/2018</w:t>
+                  <w:t>4/5/2022</w:t>
                 </w:r>
               </w:p>
             </w:tc>
@@ -566,7 +877,7 @@
 </file>
 
 <file path=word/endnotes.xml><?xml version="1.0" encoding="utf-8"?>
-<w:endnotes xmlns:wpc="http://schemas.microsoft.com/office/word/2010/wordprocessingCanvas" xmlns:cx="http://schemas.microsoft.com/office/drawing/2014/chartex" xmlns:cx1="http://schemas.microsoft.com/office/drawing/2015/9/8/chartex" xmlns:cx2="http://schemas.microsoft.com/office/drawing/2015/10/21/chartex" xmlns:cx3="http://schemas.microsoft.com/office/drawing/2016/5/9/chartex" xmlns:cx4="http://schemas.microsoft.com/office/drawing/2016/5/10/chartex" xmlns:cx5="http://schemas.microsoft.com/office/drawing/2016/5/11/chartex" xmlns:cx6="http://schemas.microsoft.com/office/drawing/2016/5/12/chartex" xmlns:cx7="http://schemas.microsoft.com/office/drawing/2016/5/13/chartex" xmlns:cx8="http://schemas.microsoft.com/office/drawing/2016/5/14/chartex" xmlns:mc="http://schemas.openxmlformats.org/markup-compatibility/2006" xmlns:aink="http://schemas.microsoft.com/office/drawing/2016/ink" xmlns:am3d="http://schemas.microsoft.com/office/drawing/2017/model3d" xmlns:o="urn:schemas-microsoft-com:office:office" xmlns:r="http://schemas.openxmlformats.org/officeDocument/2006/relationships" xmlns:m="http://schemas.openxmlformats.org/officeDocument/2006/math" xmlns:v="urn:schemas-microsoft-com:vml" xmlns:wp14="http://schemas.microsoft.com/office/word/2010/wordprocessingDrawing" xmlns:wp="http://schemas.openxmlformats.org/drawingml/2006/wordprocessingDrawing" xmlns:w10="urn:schemas-microsoft-com:office:word" xmlns:w="http://schemas.openxmlformats.org/wordprocessingml/2006/main" xmlns:w14="http://schemas.microsoft.com/office/word/2010/wordml" xmlns:w15="http://schemas.microsoft.com/office/word/2012/wordml" xmlns:w16cid="http://schemas.microsoft.com/office/word/2016/wordml/cid" xmlns:w16se="http://schemas.microsoft.com/office/word/2015/wordml/symex" xmlns:wpg="http://schemas.microsoft.com/office/word/2010/wordprocessingGroup" xmlns:wpi="http://schemas.microsoft.com/office/word/2010/wordprocessingInk" xmlns:wne="http://schemas.microsoft.com/office/word/2006/wordml" xmlns:wps="http://schemas.microsoft.com/office/word/2010/wordprocessingShape" mc:Ignorable="w14 w15 w16se w16cid wp14">
+<w:endnotes xmlns:wpc="http://schemas.microsoft.com/office/word/2010/wordprocessingCanvas" xmlns:cx="http://schemas.microsoft.com/office/drawing/2014/chartex" xmlns:cx1="http://schemas.microsoft.com/office/drawing/2015/9/8/chartex" xmlns:cx2="http://schemas.microsoft.com/office/drawing/2015/10/21/chartex" xmlns:cx3="http://schemas.microsoft.com/office/drawing/2016/5/9/chartex" xmlns:cx4="http://schemas.microsoft.com/office/drawing/2016/5/10/chartex" xmlns:cx5="http://schemas.microsoft.com/office/drawing/2016/5/11/chartex" xmlns:cx6="http://schemas.microsoft.com/office/drawing/2016/5/12/chartex" xmlns:cx7="http://schemas.microsoft.com/office/drawing/2016/5/13/chartex" xmlns:cx8="http://schemas.microsoft.com/office/drawing/2016/5/14/chartex" xmlns:mc="http://schemas.openxmlformats.org/markup-compatibility/2006" xmlns:aink="http://schemas.microsoft.com/office/drawing/2016/ink" xmlns:am3d="http://schemas.microsoft.com/office/drawing/2017/model3d" xmlns:o="urn:schemas-microsoft-com:office:office" xmlns:r="http://schemas.openxmlformats.org/officeDocument/2006/relationships" xmlns:m="http://schemas.openxmlformats.org/officeDocument/2006/math" xmlns:v="urn:schemas-microsoft-com:vml" xmlns:wp14="http://schemas.microsoft.com/office/word/2010/wordprocessingDrawing" xmlns:wp="http://schemas.openxmlformats.org/drawingml/2006/wordprocessingDrawing" xmlns:w10="urn:schemas-microsoft-com:office:word" xmlns:w="http://schemas.openxmlformats.org/wordprocessingml/2006/main" xmlns:w14="http://schemas.microsoft.com/office/word/2010/wordml" xmlns:w15="http://schemas.microsoft.com/office/word/2012/wordml" xmlns:w16cex="http://schemas.microsoft.com/office/word/2018/wordml/cex" xmlns:w16cid="http://schemas.microsoft.com/office/word/2016/wordml/cid" xmlns:w16="http://schemas.microsoft.com/office/word/2018/wordml" xmlns:w16sdtdh="http://schemas.microsoft.com/office/word/2020/wordml/sdtdatahash" xmlns:w16se="http://schemas.microsoft.com/office/word/2015/wordml/symex" xmlns:wpg="http://schemas.microsoft.com/office/word/2010/wordprocessingGroup" xmlns:wpi="http://schemas.microsoft.com/office/word/2010/wordprocessingInk" xmlns:wne="http://schemas.microsoft.com/office/word/2006/wordml" xmlns:wps="http://schemas.microsoft.com/office/word/2010/wordprocessingShape" mc:Ignorable="w14 w15 w16se w16cid w16 w16cex w16sdtdh wp14">
   <w:endnote w:type="separator" w:id="-1">
     <w:p>
       <w:pPr>
@@ -598,7 +909,7 @@
 </file>
 
 <file path=word/footnotes.xml><?xml version="1.0" encoding="utf-8"?>
-<w:footnotes xmlns:wpc="http://schemas.microsoft.com/office/word/2010/wordprocessingCanvas" xmlns:cx="http://schemas.microsoft.com/office/drawing/2014/chartex" xmlns:cx1="http://schemas.microsoft.com/office/drawing/2015/9/8/chartex" xmlns:cx2="http://schemas.microsoft.com/office/drawing/2015/10/21/chartex" xmlns:cx3="http://schemas.microsoft.com/office/drawing/2016/5/9/chartex" xmlns:cx4="http://schemas.microsoft.com/office/drawing/2016/5/10/chartex" xmlns:cx5="http://schemas.microsoft.com/office/drawing/2016/5/11/chartex" xmlns:cx6="http://schemas.microsoft.com/office/drawing/2016/5/12/chartex" xmlns:cx7="http://schemas.microsoft.com/office/drawing/2016/5/13/chartex" xmlns:cx8="http://schemas.microsoft.com/office/drawing/2016/5/14/chartex" xmlns:mc="http://schemas.openxmlformats.org/markup-compatibility/2006" xmlns:aink="http://schemas.microsoft.com/office/drawing/2016/ink" xmlns:am3d="http://schemas.microsoft.com/office/drawing/2017/model3d" xmlns:o="urn:schemas-microsoft-com:office:office" xmlns:r="http://schemas.openxmlformats.org/officeDocument/2006/relationships" xmlns:m="http://schemas.openxmlformats.org/officeDocument/2006/math" xmlns:v="urn:schemas-microsoft-com:vml" xmlns:wp14="http://schemas.microsoft.com/office/word/2010/wordprocessingDrawing" xmlns:wp="http://schemas.openxmlformats.org/drawingml/2006/wordprocessingDrawing" xmlns:w10="urn:schemas-microsoft-com:office:word" xmlns:w="http://schemas.openxmlformats.org/wordprocessingml/2006/main" xmlns:w14="http://schemas.microsoft.com/office/word/2010/wordml" xmlns:w15="http://schemas.microsoft.com/office/word/2012/wordml" xmlns:w16cid="http://schemas.microsoft.com/office/word/2016/wordml/cid" xmlns:w16se="http://schemas.microsoft.com/office/word/2015/wordml/symex" xmlns:wpg="http://schemas.microsoft.com/office/word/2010/wordprocessingGroup" xmlns:wpi="http://schemas.microsoft.com/office/word/2010/wordprocessingInk" xmlns:wne="http://schemas.microsoft.com/office/word/2006/wordml" xmlns:wps="http://schemas.microsoft.com/office/word/2010/wordprocessingShape" mc:Ignorable="w14 w15 w16se w16cid wp14">
+<w:footnotes xmlns:wpc="http://schemas.microsoft.com/office/word/2010/wordprocessingCanvas" xmlns:cx="http://schemas.microsoft.com/office/drawing/2014/chartex" xmlns:cx1="http://schemas.microsoft.com/office/drawing/2015/9/8/chartex" xmlns:cx2="http://schemas.microsoft.com/office/drawing/2015/10/21/chartex" xmlns:cx3="http://schemas.microsoft.com/office/drawing/2016/5/9/chartex" xmlns:cx4="http://schemas.microsoft.com/office/drawing/2016/5/10/chartex" xmlns:cx5="http://schemas.microsoft.com/office/drawing/2016/5/11/chartex" xmlns:cx6="http://schemas.microsoft.com/office/drawing/2016/5/12/chartex" xmlns:cx7="http://schemas.microsoft.com/office/drawing/2016/5/13/chartex" xmlns:cx8="http://schemas.microsoft.com/office/drawing/2016/5/14/chartex" xmlns:mc="http://schemas.openxmlformats.org/markup-compatibility/2006" xmlns:aink="http://schemas.microsoft.com/office/drawing/2016/ink" xmlns:am3d="http://schemas.microsoft.com/office/drawing/2017/model3d" xmlns:o="urn:schemas-microsoft-com:office:office" xmlns:r="http://schemas.openxmlformats.org/officeDocument/2006/relationships" xmlns:m="http://schemas.openxmlformats.org/officeDocument/2006/math" xmlns:v="urn:schemas-microsoft-com:vml" xmlns:wp14="http://schemas.microsoft.com/office/word/2010/wordprocessingDrawing" xmlns:wp="http://schemas.openxmlformats.org/drawingml/2006/wordprocessingDrawing" xmlns:w10="urn:schemas-microsoft-com:office:word" xmlns:w="http://schemas.openxmlformats.org/wordprocessingml/2006/main" xmlns:w14="http://schemas.microsoft.com/office/word/2010/wordml" xmlns:w15="http://schemas.microsoft.com/office/word/2012/wordml" xmlns:w16cex="http://schemas.microsoft.com/office/word/2018/wordml/cex" xmlns:w16cid="http://schemas.microsoft.com/office/word/2016/wordml/cid" xmlns:w16="http://schemas.microsoft.com/office/word/2018/wordml" xmlns:w16sdtdh="http://schemas.microsoft.com/office/word/2020/wordml/sdtdatahash" xmlns:w16se="http://schemas.microsoft.com/office/word/2015/wordml/symex" xmlns:wpg="http://schemas.microsoft.com/office/word/2010/wordprocessingGroup" xmlns:wpi="http://schemas.microsoft.com/office/word/2010/wordprocessingInk" xmlns:wne="http://schemas.microsoft.com/office/word/2006/wordml" xmlns:wps="http://schemas.microsoft.com/office/word/2010/wordprocessingShape" mc:Ignorable="w14 w15 w16se w16cid w16 w16cex w16sdtdh wp14">
   <w:footnote w:type="separator" w:id="-1">
     <w:p>
       <w:pPr>
@@ -630,7 +941,7 @@
 </file>
 
 <file path=word/numbering.xml><?xml version="1.0" encoding="utf-8"?>
-<w:numbering xmlns:wpc="http://schemas.microsoft.com/office/word/2010/wordprocessingCanvas" xmlns:cx="http://schemas.microsoft.com/office/drawing/2014/chartex" xmlns:cx1="http://schemas.microsoft.com/office/drawing/2015/9/8/chartex" xmlns:cx2="http://schemas.microsoft.com/office/drawing/2015/10/21/chartex" xmlns:cx3="http://schemas.microsoft.com/office/drawing/2016/5/9/chartex" xmlns:cx4="http://schemas.microsoft.com/office/drawing/2016/5/10/chartex" xmlns:cx5="http://schemas.microsoft.com/office/drawing/2016/5/11/chartex" xmlns:cx6="http://schemas.microsoft.com/office/drawing/2016/5/12/chartex" xmlns:cx7="http://schemas.microsoft.com/office/drawing/2016/5/13/chartex" xmlns:cx8="http://schemas.microsoft.com/office/drawing/2016/5/14/chartex" xmlns:mc="http://schemas.openxmlformats.org/markup-compatibility/2006" xmlns:aink="http://schemas.microsoft.com/office/drawing/2016/ink" xmlns:am3d="http://schemas.microsoft.com/office/drawing/2017/model3d" xmlns:o="urn:schemas-microsoft-com:office:office" xmlns:r="http://schemas.openxmlformats.org/officeDocument/2006/relationships" xmlns:m="http://schemas.openxmlformats.org/officeDocument/2006/math" xmlns:v="urn:schemas-microsoft-com:vml" xmlns:wp14="http://schemas.microsoft.com/office/word/2010/wordprocessingDrawing" xmlns:wp="http://schemas.openxmlformats.org/drawingml/2006/wordprocessingDrawing" xmlns:w10="urn:schemas-microsoft-com:office:word" xmlns:w="http://schemas.openxmlformats.org/wordprocessingml/2006/main" xmlns:w14="http://schemas.microsoft.com/office/word/2010/wordml" xmlns:w15="http://schemas.microsoft.com/office/word/2012/wordml" xmlns:w16cid="http://schemas.microsoft.com/office/word/2016/wordml/cid" xmlns:w16se="http://schemas.microsoft.com/office/word/2015/wordml/symex" xmlns:wpg="http://schemas.microsoft.com/office/word/2010/wordprocessingGroup" xmlns:wpi="http://schemas.microsoft.com/office/word/2010/wordprocessingInk" xmlns:wne="http://schemas.microsoft.com/office/word/2006/wordml" xmlns:wps="http://schemas.microsoft.com/office/word/2010/wordprocessingShape" mc:Ignorable="w14 w15 w16se w16cid wp14">
+<w:numbering xmlns:wpc="http://schemas.microsoft.com/office/word/2010/wordprocessingCanvas" xmlns:cx="http://schemas.microsoft.com/office/drawing/2014/chartex" xmlns:cx1="http://schemas.microsoft.com/office/drawing/2015/9/8/chartex" xmlns:cx2="http://schemas.microsoft.com/office/drawing/2015/10/21/chartex" xmlns:cx3="http://schemas.microsoft.com/office/drawing/2016/5/9/chartex" xmlns:cx4="http://schemas.microsoft.com/office/drawing/2016/5/10/chartex" xmlns:cx5="http://schemas.microsoft.com/office/drawing/2016/5/11/chartex" xmlns:cx6="http://schemas.microsoft.com/office/drawing/2016/5/12/chartex" xmlns:cx7="http://schemas.microsoft.com/office/drawing/2016/5/13/chartex" xmlns:cx8="http://schemas.microsoft.com/office/drawing/2016/5/14/chartex" xmlns:mc="http://schemas.openxmlformats.org/markup-compatibility/2006" xmlns:aink="http://schemas.microsoft.com/office/drawing/2016/ink" xmlns:am3d="http://schemas.microsoft.com/office/drawing/2017/model3d" xmlns:o="urn:schemas-microsoft-com:office:office" xmlns:r="http://schemas.openxmlformats.org/officeDocument/2006/relationships" xmlns:m="http://schemas.openxmlformats.org/officeDocument/2006/math" xmlns:v="urn:schemas-microsoft-com:vml" xmlns:wp14="http://schemas.microsoft.com/office/word/2010/wordprocessingDrawing" xmlns:wp="http://schemas.openxmlformats.org/drawingml/2006/wordprocessingDrawing" xmlns:w10="urn:schemas-microsoft-com:office:word" xmlns:w="http://schemas.openxmlformats.org/wordprocessingml/2006/main" xmlns:w14="http://schemas.microsoft.com/office/word/2010/wordml" xmlns:w15="http://schemas.microsoft.com/office/word/2012/wordml" xmlns:w16cex="http://schemas.microsoft.com/office/word/2018/wordml/cex" xmlns:w16cid="http://schemas.microsoft.com/office/word/2016/wordml/cid" xmlns:w16="http://schemas.microsoft.com/office/word/2018/wordml" xmlns:w16sdtdh="http://schemas.microsoft.com/office/word/2020/wordml/sdtdatahash" xmlns:w16se="http://schemas.microsoft.com/office/word/2015/wordml/symex" xmlns:wpg="http://schemas.microsoft.com/office/word/2010/wordprocessingGroup" xmlns:wpi="http://schemas.microsoft.com/office/word/2010/wordprocessingInk" xmlns:wne="http://schemas.microsoft.com/office/word/2006/wordml" xmlns:wps="http://schemas.microsoft.com/office/word/2010/wordprocessingShape" mc:Ignorable="w14 w15 w16se w16cid w16 w16cex w16sdtdh wp14">
   <w:abstractNum w:abstractNumId="0" w15:restartNumberingAfterBreak="0">
     <w:nsid w:val="0AEC2A60"/>
     <w:multiLevelType w:val="hybridMultilevel"/>
@@ -721,6 +1032,118 @@
     </w:lvl>
   </w:abstractNum>
   <w:abstractNum w:abstractNumId="1" w15:restartNumberingAfterBreak="0">
+    <w:nsid w:val="0DE54280"/>
+    <w:multiLevelType w:val="hybridMultilevel"/>
+    <w:tmpl w:val="C4AEE6E4"/>
+    <w:lvl w:ilvl="0" w:tplc="EB06E9B0">
+      <w:numFmt w:val="bullet"/>
+      <w:lvlText w:val=""/>
+      <w:lvlJc w:val="left"/>
+      <w:pPr>
+        <w:ind w:left="720" w:hanging="360"/>
+      </w:pPr>
+      <w:rPr>
+        <w:rFonts w:ascii="Symbol" w:eastAsiaTheme="minorHAnsi" w:hAnsi="Symbol" w:cstheme="minorBidi" w:hint="default"/>
+      </w:rPr>
+    </w:lvl>
+    <w:lvl w:ilvl="1" w:tplc="04090003">
+      <w:start w:val="1"/>
+      <w:numFmt w:val="bullet"/>
+      <w:lvlText w:val="o"/>
+      <w:lvlJc w:val="left"/>
+      <w:pPr>
+        <w:ind w:left="1440" w:hanging="360"/>
+      </w:pPr>
+      <w:rPr>
+        <w:rFonts w:ascii="Courier New" w:hAnsi="Courier New" w:cs="Courier New" w:hint="default"/>
+      </w:rPr>
+    </w:lvl>
+    <w:lvl w:ilvl="2" w:tplc="04090005" w:tentative="1">
+      <w:start w:val="1"/>
+      <w:numFmt w:val="bullet"/>
+      <w:lvlText w:val=""/>
+      <w:lvlJc w:val="left"/>
+      <w:pPr>
+        <w:ind w:left="2160" w:hanging="360"/>
+      </w:pPr>
+      <w:rPr>
+        <w:rFonts w:ascii="Wingdings" w:hAnsi="Wingdings" w:hint="default"/>
+      </w:rPr>
+    </w:lvl>
+    <w:lvl w:ilvl="3" w:tplc="04090001" w:tentative="1">
+      <w:start w:val="1"/>
+      <w:numFmt w:val="bullet"/>
+      <w:lvlText w:val=""/>
+      <w:lvlJc w:val="left"/>
+      <w:pPr>
+        <w:ind w:left="2880" w:hanging="360"/>
+      </w:pPr>
+      <w:rPr>
+        <w:rFonts w:ascii="Symbol" w:hAnsi="Symbol" w:hint="default"/>
+      </w:rPr>
+    </w:lvl>
+    <w:lvl w:ilvl="4" w:tplc="04090003" w:tentative="1">
+      <w:start w:val="1"/>
+      <w:numFmt w:val="bullet"/>
+      <w:lvlText w:val="o"/>
+      <w:lvlJc w:val="left"/>
+      <w:pPr>
+        <w:ind w:left="3600" w:hanging="360"/>
+      </w:pPr>
+      <w:rPr>
+        <w:rFonts w:ascii="Courier New" w:hAnsi="Courier New" w:cs="Courier New" w:hint="default"/>
+      </w:rPr>
+    </w:lvl>
+    <w:lvl w:ilvl="5" w:tplc="04090005" w:tentative="1">
+      <w:start w:val="1"/>
+      <w:numFmt w:val="bullet"/>
+      <w:lvlText w:val=""/>
+      <w:lvlJc w:val="left"/>
+      <w:pPr>
+        <w:ind w:left="4320" w:hanging="360"/>
+      </w:pPr>
+      <w:rPr>
+        <w:rFonts w:ascii="Wingdings" w:hAnsi="Wingdings" w:hint="default"/>
+      </w:rPr>
+    </w:lvl>
+    <w:lvl w:ilvl="6" w:tplc="04090001" w:tentative="1">
+      <w:start w:val="1"/>
+      <w:numFmt w:val="bullet"/>
+      <w:lvlText w:val=""/>
+      <w:lvlJc w:val="left"/>
+      <w:pPr>
+        <w:ind w:left="5040" w:hanging="360"/>
+      </w:pPr>
+      <w:rPr>
+        <w:rFonts w:ascii="Symbol" w:hAnsi="Symbol" w:hint="default"/>
+      </w:rPr>
+    </w:lvl>
+    <w:lvl w:ilvl="7" w:tplc="04090003" w:tentative="1">
+      <w:start w:val="1"/>
+      <w:numFmt w:val="bullet"/>
+      <w:lvlText w:val="o"/>
+      <w:lvlJc w:val="left"/>
+      <w:pPr>
+        <w:ind w:left="5760" w:hanging="360"/>
+      </w:pPr>
+      <w:rPr>
+        <w:rFonts w:ascii="Courier New" w:hAnsi="Courier New" w:cs="Courier New" w:hint="default"/>
+      </w:rPr>
+    </w:lvl>
+    <w:lvl w:ilvl="8" w:tplc="04090005" w:tentative="1">
+      <w:start w:val="1"/>
+      <w:numFmt w:val="bullet"/>
+      <w:lvlText w:val=""/>
+      <w:lvlJc w:val="left"/>
+      <w:pPr>
+        <w:ind w:left="6480" w:hanging="360"/>
+      </w:pPr>
+      <w:rPr>
+        <w:rFonts w:ascii="Wingdings" w:hAnsi="Wingdings" w:hint="default"/>
+      </w:rPr>
+    </w:lvl>
+  </w:abstractNum>
+  <w:abstractNum w:abstractNumId="2" w15:restartNumberingAfterBreak="0">
     <w:nsid w:val="0F945AEC"/>
     <w:multiLevelType w:val="hybridMultilevel"/>
     <w:tmpl w:val="8D7C3E04"/>
@@ -833,7 +1256,7 @@
       </w:rPr>
     </w:lvl>
   </w:abstractNum>
-  <w:abstractNum w:abstractNumId="2" w15:restartNumberingAfterBreak="0">
+  <w:abstractNum w:abstractNumId="3" w15:restartNumberingAfterBreak="0">
     <w:nsid w:val="16B976EE"/>
     <w:multiLevelType w:val="hybridMultilevel"/>
     <w:tmpl w:val="DAFA233C"/>
@@ -946,7 +1369,7 @@
       </w:rPr>
     </w:lvl>
   </w:abstractNum>
-  <w:abstractNum w:abstractNumId="3" w15:restartNumberingAfterBreak="0">
+  <w:abstractNum w:abstractNumId="4" w15:restartNumberingAfterBreak="0">
     <w:nsid w:val="1AD50DEA"/>
     <w:multiLevelType w:val="hybridMultilevel"/>
     <w:tmpl w:val="39F03B12"/>
@@ -1058,7 +1481,7 @@
       </w:rPr>
     </w:lvl>
   </w:abstractNum>
-  <w:abstractNum w:abstractNumId="4" w15:restartNumberingAfterBreak="0">
+  <w:abstractNum w:abstractNumId="5" w15:restartNumberingAfterBreak="0">
     <w:nsid w:val="23274295"/>
     <w:multiLevelType w:val="hybridMultilevel"/>
     <w:tmpl w:val="FAA41C18"/>
@@ -1171,7 +1594,7 @@
       </w:rPr>
     </w:lvl>
   </w:abstractNum>
-  <w:abstractNum w:abstractNumId="5" w15:restartNumberingAfterBreak="0">
+  <w:abstractNum w:abstractNumId="6" w15:restartNumberingAfterBreak="0">
     <w:nsid w:val="3649486B"/>
     <w:multiLevelType w:val="hybridMultilevel"/>
     <w:tmpl w:val="E5FA4ADE"/>
@@ -1260,7 +1683,7 @@
       </w:pPr>
     </w:lvl>
   </w:abstractNum>
-  <w:abstractNum w:abstractNumId="6" w15:restartNumberingAfterBreak="0">
+  <w:abstractNum w:abstractNumId="7" w15:restartNumberingAfterBreak="0">
     <w:nsid w:val="36FA60AA"/>
     <w:multiLevelType w:val="hybridMultilevel"/>
     <w:tmpl w:val="37D2FB8E"/>
@@ -1352,7 +1775,7 @@
       </w:pPr>
     </w:lvl>
   </w:abstractNum>
-  <w:abstractNum w:abstractNumId="7" w15:restartNumberingAfterBreak="0">
+  <w:abstractNum w:abstractNumId="8" w15:restartNumberingAfterBreak="0">
     <w:nsid w:val="3E940081"/>
     <w:multiLevelType w:val="hybridMultilevel"/>
     <w:tmpl w:val="F482AAA6"/>
@@ -1441,7 +1864,7 @@
       </w:pPr>
     </w:lvl>
   </w:abstractNum>
-  <w:abstractNum w:abstractNumId="8" w15:restartNumberingAfterBreak="0">
+  <w:abstractNum w:abstractNumId="9" w15:restartNumberingAfterBreak="0">
     <w:nsid w:val="3F0C6E6C"/>
     <w:multiLevelType w:val="hybridMultilevel"/>
     <w:tmpl w:val="2982BE16"/>
@@ -1554,7 +1977,7 @@
       </w:rPr>
     </w:lvl>
   </w:abstractNum>
-  <w:abstractNum w:abstractNumId="9" w15:restartNumberingAfterBreak="0">
+  <w:abstractNum w:abstractNumId="10" w15:restartNumberingAfterBreak="0">
     <w:nsid w:val="418E16FD"/>
     <w:multiLevelType w:val="hybridMultilevel"/>
     <w:tmpl w:val="423664FE"/>
@@ -1667,7 +2090,7 @@
       </w:rPr>
     </w:lvl>
   </w:abstractNum>
-  <w:abstractNum w:abstractNumId="10" w15:restartNumberingAfterBreak="0">
+  <w:abstractNum w:abstractNumId="11" w15:restartNumberingAfterBreak="0">
     <w:nsid w:val="423B1A7F"/>
     <w:multiLevelType w:val="hybridMultilevel"/>
     <w:tmpl w:val="CB2627EA"/>
@@ -1780,7 +2203,7 @@
       </w:rPr>
     </w:lvl>
   </w:abstractNum>
-  <w:abstractNum w:abstractNumId="11" w15:restartNumberingAfterBreak="0">
+  <w:abstractNum w:abstractNumId="12" w15:restartNumberingAfterBreak="0">
     <w:nsid w:val="45E35205"/>
     <w:multiLevelType w:val="hybridMultilevel"/>
     <w:tmpl w:val="9200B332"/>
@@ -1893,7 +2316,7 @@
       </w:rPr>
     </w:lvl>
   </w:abstractNum>
-  <w:abstractNum w:abstractNumId="12" w15:restartNumberingAfterBreak="0">
+  <w:abstractNum w:abstractNumId="13" w15:restartNumberingAfterBreak="0">
     <w:nsid w:val="4E5C74C1"/>
     <w:multiLevelType w:val="hybridMultilevel"/>
     <w:tmpl w:val="D68AE5A0"/>
@@ -2006,7 +2429,7 @@
       </w:rPr>
     </w:lvl>
   </w:abstractNum>
-  <w:abstractNum w:abstractNumId="13" w15:restartNumberingAfterBreak="0">
+  <w:abstractNum w:abstractNumId="14" w15:restartNumberingAfterBreak="0">
     <w:nsid w:val="5DD50B91"/>
     <w:multiLevelType w:val="hybridMultilevel"/>
     <w:tmpl w:val="BBBC8B36"/>
@@ -2119,7 +2542,7 @@
       </w:rPr>
     </w:lvl>
   </w:abstractNum>
-  <w:abstractNum w:abstractNumId="14" w15:restartNumberingAfterBreak="0">
+  <w:abstractNum w:abstractNumId="15" w15:restartNumberingAfterBreak="0">
     <w:nsid w:val="64DB78D5"/>
     <w:multiLevelType w:val="hybridMultilevel"/>
     <w:tmpl w:val="8FD430EC"/>
@@ -2208,56 +2631,59 @@
       </w:pPr>
     </w:lvl>
   </w:abstractNum>
-  <w:num w:numId="1">
+  <w:num w:numId="1" w16cid:durableId="1507213370">
+    <w:abstractNumId w:val="9"/>
+  </w:num>
+  <w:num w:numId="2" w16cid:durableId="1397971615">
+    <w:abstractNumId w:val="5"/>
+  </w:num>
+  <w:num w:numId="3" w16cid:durableId="2019042496">
+    <w:abstractNumId w:val="10"/>
+  </w:num>
+  <w:num w:numId="4" w16cid:durableId="1334449913">
+    <w:abstractNumId w:val="0"/>
+  </w:num>
+  <w:num w:numId="5" w16cid:durableId="384716164">
+    <w:abstractNumId w:val="14"/>
+  </w:num>
+  <w:num w:numId="6" w16cid:durableId="766315319">
+    <w:abstractNumId w:val="6"/>
+  </w:num>
+  <w:num w:numId="7" w16cid:durableId="1348824088">
+    <w:abstractNumId w:val="15"/>
+  </w:num>
+  <w:num w:numId="8" w16cid:durableId="383915966">
     <w:abstractNumId w:val="8"/>
   </w:num>
-  <w:num w:numId="2">
+  <w:num w:numId="9" w16cid:durableId="1951281311">
+    <w:abstractNumId w:val="7"/>
+  </w:num>
+  <w:num w:numId="10" w16cid:durableId="369694310">
+    <w:abstractNumId w:val="11"/>
+  </w:num>
+  <w:num w:numId="11" w16cid:durableId="1343050825">
+    <w:abstractNumId w:val="12"/>
+  </w:num>
+  <w:num w:numId="12" w16cid:durableId="1452087094">
+    <w:abstractNumId w:val="3"/>
+  </w:num>
+  <w:num w:numId="13" w16cid:durableId="294723797">
+    <w:abstractNumId w:val="2"/>
+  </w:num>
+  <w:num w:numId="14" w16cid:durableId="2147156625">
     <w:abstractNumId w:val="4"/>
   </w:num>
-  <w:num w:numId="3">
-    <w:abstractNumId w:val="9"/>
-  </w:num>
-  <w:num w:numId="4">
-    <w:abstractNumId w:val="0"/>
-  </w:num>
-  <w:num w:numId="5">
+  <w:num w:numId="15" w16cid:durableId="625240603">
     <w:abstractNumId w:val="13"/>
   </w:num>
-  <w:num w:numId="6">
-    <w:abstractNumId w:val="5"/>
-  </w:num>
-  <w:num w:numId="7">
-    <w:abstractNumId w:val="14"/>
-  </w:num>
-  <w:num w:numId="8">
-    <w:abstractNumId w:val="7"/>
-  </w:num>
-  <w:num w:numId="9">
-    <w:abstractNumId w:val="6"/>
-  </w:num>
-  <w:num w:numId="10">
-    <w:abstractNumId w:val="10"/>
-  </w:num>
-  <w:num w:numId="11">
-    <w:abstractNumId w:val="11"/>
-  </w:num>
-  <w:num w:numId="12">
-    <w:abstractNumId w:val="2"/>
-  </w:num>
-  <w:num w:numId="13">
+  <w:num w:numId="16" w16cid:durableId="1978105702">
     <w:abstractNumId w:val="1"/>
-  </w:num>
-  <w:num w:numId="14">
-    <w:abstractNumId w:val="3"/>
-  </w:num>
-  <w:num w:numId="15">
-    <w:abstractNumId w:val="12"/>
   </w:num>
 </w:numbering>
 </file>
 
 <file path=word/styles.xml><?xml version="1.0" encoding="utf-8"?>
-<w:styles xmlns:mc="http://schemas.openxmlformats.org/markup-compatibility/2006" xmlns:r="http://schemas.openxmlformats.org/officeDocument/2006/relationships" xmlns:w="http://schemas.openxmlformats.org/wordprocessingml/2006/main" xmlns:w14="http://schemas.microsoft.com/office/word/2010/wordml" xmlns:w15="http://schemas.microsoft.com/office/word/2012/wordml" xmlns:w16cid="http://schemas.microsoft.com/office/word/2016/wordml/cid" xmlns:w16se="http://schemas.microsoft.com/office/word/2015/wordml/symex" mc:Ignorable="w14 w15 w16se w16cid">
+<w:styles xmlns:mc="http://schemas.openxmlformats.org/markup-compatibility/2006" xmlns:r="http://schemas.openxmlformats.org/officeDocument/2006/relationships" xmlns:w="http://schemas.openxmlformats.org/wordprocessingml/2006/main" xmlns:w14="http://schemas.microsoft.com/office/word/2010/wordml" xmlns:w15="http://schemas.microsoft.com/office/word/2012/wordml" xmlns:w16cex="http://schemas.microsoft.com/office/word/2018/wordml/cex" xmlns:w16cid="http://schemas.microsoft.com/office/word/2016/wordml/cid" xmlns:w16="http://schemas.microsoft.com/office/word/2018/wordml" xmlns:w16sdtdh="http://schemas.microsoft.com/office/word/2020/wordml/sdtdatahash" xmlns:w16se="http://schemas.microsoft.com/office/word/2015/wordml/symex" mc:Ignorable="w14 w15 w16se w16cid w16 w16cex w16sdtdh">
   <w:docDefaults>
     <w:rPrDefault>
       <w:rPr>
@@ -2273,7 +2699,7 @@
       </w:pPr>
     </w:pPrDefault>
   </w:docDefaults>
-  <w:latentStyles w:defLockedState="0" w:defUIPriority="99" w:defSemiHidden="0" w:defUnhideWhenUsed="0" w:defQFormat="0" w:count="375">
+  <w:latentStyles w:defLockedState="0" w:defUIPriority="99" w:defSemiHidden="0" w:defUnhideWhenUsed="0" w:defQFormat="0" w:count="376">
     <w:lsdException w:name="Normal" w:uiPriority="0" w:qFormat="1"/>
     <w:lsdException w:name="heading 1" w:uiPriority="9" w:qFormat="1"/>
     <w:lsdException w:name="heading 2" w:semiHidden="1" w:uiPriority="9" w:unhideWhenUsed="1" w:qFormat="1"/>
@@ -2649,6 +3075,7 @@
     <w:lsdException w:name="Smart Hyperlink" w:semiHidden="1" w:unhideWhenUsed="1"/>
     <w:lsdException w:name="Hashtag" w:semiHidden="1" w:unhideWhenUsed="1"/>
     <w:lsdException w:name="Unresolved Mention" w:semiHidden="1" w:unhideWhenUsed="1"/>
+    <w:lsdException w:name="Smart Link" w:semiHidden="1" w:unhideWhenUsed="1"/>
   </w:latentStyles>
   <w:style w:type="paragraph" w:default="1" w:styleId="Normal">
     <w:name w:val="Normal"/>
@@ -3036,7 +3463,7 @@
 </file>
 
 <file path=word/glossary/document.xml><?xml version="1.0" encoding="utf-8"?>
-<w:glossaryDocument xmlns:wpc="http://schemas.microsoft.com/office/word/2010/wordprocessingCanvas" xmlns:cx="http://schemas.microsoft.com/office/drawing/2014/chartex" xmlns:cx1="http://schemas.microsoft.com/office/drawing/2015/9/8/chartex" xmlns:cx2="http://schemas.microsoft.com/office/drawing/2015/10/21/chartex" xmlns:cx3="http://schemas.microsoft.com/office/drawing/2016/5/9/chartex" xmlns:cx4="http://schemas.microsoft.com/office/drawing/2016/5/10/chartex" xmlns:cx5="http://schemas.microsoft.com/office/drawing/2016/5/11/chartex" xmlns:cx6="http://schemas.microsoft.com/office/drawing/2016/5/12/chartex" xmlns:cx7="http://schemas.microsoft.com/office/drawing/2016/5/13/chartex" xmlns:cx8="http://schemas.microsoft.com/office/drawing/2016/5/14/chartex" xmlns:mc="http://schemas.openxmlformats.org/markup-compatibility/2006" xmlns:aink="http://schemas.microsoft.com/office/drawing/2016/ink" xmlns:am3d="http://schemas.microsoft.com/office/drawing/2017/model3d" xmlns:o="urn:schemas-microsoft-com:office:office" xmlns:r="http://schemas.openxmlformats.org/officeDocument/2006/relationships" xmlns:m="http://schemas.openxmlformats.org/officeDocument/2006/math" xmlns:v="urn:schemas-microsoft-com:vml" xmlns:wp14="http://schemas.microsoft.com/office/word/2010/wordprocessingDrawing" xmlns:wp="http://schemas.openxmlformats.org/drawingml/2006/wordprocessingDrawing" xmlns:w10="urn:schemas-microsoft-com:office:word" xmlns:w="http://schemas.openxmlformats.org/wordprocessingml/2006/main" xmlns:w14="http://schemas.microsoft.com/office/word/2010/wordml" xmlns:w15="http://schemas.microsoft.com/office/word/2012/wordml" xmlns:w16cid="http://schemas.microsoft.com/office/word/2016/wordml/cid" xmlns:w16se="http://schemas.microsoft.com/office/word/2015/wordml/symex" xmlns:wpg="http://schemas.microsoft.com/office/word/2010/wordprocessingGroup" xmlns:wpi="http://schemas.microsoft.com/office/word/2010/wordprocessingInk" xmlns:wne="http://schemas.microsoft.com/office/word/2006/wordml" xmlns:wps="http://schemas.microsoft.com/office/word/2010/wordprocessingShape" mc:Ignorable="w14 w15 w16se w16cid wp14">
+<w:glossaryDocument xmlns:wpc="http://schemas.microsoft.com/office/word/2010/wordprocessingCanvas" xmlns:cx="http://schemas.microsoft.com/office/drawing/2014/chartex" xmlns:cx1="http://schemas.microsoft.com/office/drawing/2015/9/8/chartex" xmlns:cx2="http://schemas.microsoft.com/office/drawing/2015/10/21/chartex" xmlns:cx3="http://schemas.microsoft.com/office/drawing/2016/5/9/chartex" xmlns:cx4="http://schemas.microsoft.com/office/drawing/2016/5/10/chartex" xmlns:cx5="http://schemas.microsoft.com/office/drawing/2016/5/11/chartex" xmlns:cx6="http://schemas.microsoft.com/office/drawing/2016/5/12/chartex" xmlns:cx7="http://schemas.microsoft.com/office/drawing/2016/5/13/chartex" xmlns:cx8="http://schemas.microsoft.com/office/drawing/2016/5/14/chartex" xmlns:mc="http://schemas.openxmlformats.org/markup-compatibility/2006" xmlns:aink="http://schemas.microsoft.com/office/drawing/2016/ink" xmlns:am3d="http://schemas.microsoft.com/office/drawing/2017/model3d" xmlns:o="urn:schemas-microsoft-com:office:office" xmlns:r="http://schemas.openxmlformats.org/officeDocument/2006/relationships" xmlns:m="http://schemas.openxmlformats.org/officeDocument/2006/math" xmlns:v="urn:schemas-microsoft-com:vml" xmlns:wp14="http://schemas.microsoft.com/office/word/2010/wordprocessingDrawing" xmlns:wp="http://schemas.openxmlformats.org/drawingml/2006/wordprocessingDrawing" xmlns:w10="urn:schemas-microsoft-com:office:word" xmlns:w="http://schemas.openxmlformats.org/wordprocessingml/2006/main" xmlns:w14="http://schemas.microsoft.com/office/word/2010/wordml" xmlns:w15="http://schemas.microsoft.com/office/word/2012/wordml" xmlns:w16cex="http://schemas.microsoft.com/office/word/2018/wordml/cex" xmlns:w16cid="http://schemas.microsoft.com/office/word/2016/wordml/cid" xmlns:w16="http://schemas.microsoft.com/office/word/2018/wordml" xmlns:w16sdtdh="http://schemas.microsoft.com/office/word/2020/wordml/sdtdatahash" xmlns:w16se="http://schemas.microsoft.com/office/word/2015/wordml/symex" xmlns:wpg="http://schemas.microsoft.com/office/word/2010/wordprocessingGroup" xmlns:wpi="http://schemas.microsoft.com/office/word/2010/wordprocessingInk" xmlns:wne="http://schemas.microsoft.com/office/word/2006/wordml" xmlns:wps="http://schemas.microsoft.com/office/word/2010/wordprocessingShape" mc:Ignorable="w14 w15 w16se w16cid w16 w16cex w16sdtdh wp14">
   <w:docParts>
     <w:docPart>
       <w:docPartPr>
@@ -3069,7 +3496,7 @@
 </file>
 
 <file path=word/glossary/fontTable.xml><?xml version="1.0" encoding="utf-8"?>
-<w:fonts xmlns:mc="http://schemas.openxmlformats.org/markup-compatibility/2006" xmlns:r="http://schemas.openxmlformats.org/officeDocument/2006/relationships" xmlns:w="http://schemas.openxmlformats.org/wordprocessingml/2006/main" xmlns:w14="http://schemas.microsoft.com/office/word/2010/wordml" xmlns:w15="http://schemas.microsoft.com/office/word/2012/wordml" xmlns:w16cid="http://schemas.microsoft.com/office/word/2016/wordml/cid" xmlns:w16se="http://schemas.microsoft.com/office/word/2015/wordml/symex" mc:Ignorable="w14 w15 w16se w16cid">
+<w:fonts xmlns:mc="http://schemas.openxmlformats.org/markup-compatibility/2006" xmlns:r="http://schemas.openxmlformats.org/officeDocument/2006/relationships" xmlns:w="http://schemas.openxmlformats.org/wordprocessingml/2006/main" xmlns:w14="http://schemas.microsoft.com/office/word/2010/wordml" xmlns:w15="http://schemas.microsoft.com/office/word/2012/wordml" xmlns:w16cex="http://schemas.microsoft.com/office/word/2018/wordml/cex" xmlns:w16cid="http://schemas.microsoft.com/office/word/2016/wordml/cid" xmlns:w16="http://schemas.microsoft.com/office/word/2018/wordml" xmlns:w16sdtdh="http://schemas.microsoft.com/office/word/2020/wordml/sdtdatahash" xmlns:w16se="http://schemas.microsoft.com/office/word/2015/wordml/symex" mc:Ignorable="w14 w15 w16se w16cid w16 w16cex w16sdtdh">
   <w:font w:name="Times New Roman">
     <w:panose1 w:val="02020603050405020304"/>
     <w:charset w:val="00"/>
@@ -3083,6 +3510,13 @@
     <w:family w:val="roman"/>
     <w:pitch w:val="variable"/>
     <w:sig w:usb0="00000000" w:usb1="10000000" w:usb2="00000000" w:usb3="00000000" w:csb0="80000000" w:csb1="00000000"/>
+  </w:font>
+  <w:font w:name="Calibri">
+    <w:panose1 w:val="020F0502020204030204"/>
+    <w:charset w:val="00"/>
+    <w:family w:val="swiss"/>
+    <w:pitch w:val="variable"/>
+    <w:sig w:usb0="E4002EFF" w:usb1="C000247B" w:usb2="00000009" w:usb3="00000000" w:csb0="000001FF" w:csb1="00000000"/>
   </w:font>
   <w:font w:name="Courier New">
     <w:panose1 w:val="02070309020205020404"/>
@@ -3098,19 +3532,12 @@
     <w:pitch w:val="variable"/>
     <w:sig w:usb0="00000000" w:usb1="10000000" w:usb2="00000000" w:usb3="00000000" w:csb0="80000000" w:csb1="00000000"/>
   </w:font>
-  <w:font w:name="Calibri">
-    <w:panose1 w:val="020F0502020204030204"/>
-    <w:charset w:val="00"/>
-    <w:family w:val="swiss"/>
-    <w:pitch w:val="variable"/>
-    <w:sig w:usb0="E0002AFF" w:usb1="C000247B" w:usb2="00000009" w:usb3="00000000" w:csb0="000001FF" w:csb1="00000000"/>
-  </w:font>
   <w:font w:name="Calibri Light">
     <w:panose1 w:val="020F0302020204030204"/>
     <w:charset w:val="00"/>
     <w:family w:val="swiss"/>
     <w:pitch w:val="variable"/>
-    <w:sig w:usb0="E0002AFF" w:usb1="C000247B" w:usb2="00000009" w:usb3="00000000" w:csb0="000001FF" w:csb1="00000000"/>
+    <w:sig w:usb0="E4002EFF" w:usb1="C000247B" w:usb2="00000009" w:usb3="00000000" w:csb0="000001FF" w:csb1="00000000"/>
   </w:font>
   <w:font w:name="Segoe UI">
     <w:panose1 w:val="020B0502040204020203"/>
@@ -3123,7 +3550,7 @@
 </file>
 
 <file path=word/glossary/settings.xml><?xml version="1.0" encoding="utf-8"?>
-<w:settings xmlns:mc="http://schemas.openxmlformats.org/markup-compatibility/2006" xmlns:o="urn:schemas-microsoft-com:office:office" xmlns:r="http://schemas.openxmlformats.org/officeDocument/2006/relationships" xmlns:m="http://schemas.openxmlformats.org/officeDocument/2006/math" xmlns:v="urn:schemas-microsoft-com:vml" xmlns:w10="urn:schemas-microsoft-com:office:word" xmlns:w="http://schemas.openxmlformats.org/wordprocessingml/2006/main" xmlns:w14="http://schemas.microsoft.com/office/word/2010/wordml" xmlns:w15="http://schemas.microsoft.com/office/word/2012/wordml" xmlns:w16cid="http://schemas.microsoft.com/office/word/2016/wordml/cid" xmlns:w16se="http://schemas.microsoft.com/office/word/2015/wordml/symex" xmlns:sl="http://schemas.openxmlformats.org/schemaLibrary/2006/main" mc:Ignorable="w14 w15 w16se w16cid">
+<w:settings xmlns:mc="http://schemas.openxmlformats.org/markup-compatibility/2006" xmlns:o="urn:schemas-microsoft-com:office:office" xmlns:r="http://schemas.openxmlformats.org/officeDocument/2006/relationships" xmlns:m="http://schemas.openxmlformats.org/officeDocument/2006/math" xmlns:v="urn:schemas-microsoft-com:vml" xmlns:w10="urn:schemas-microsoft-com:office:word" xmlns:w="http://schemas.openxmlformats.org/wordprocessingml/2006/main" xmlns:w14="http://schemas.microsoft.com/office/word/2010/wordml" xmlns:w15="http://schemas.microsoft.com/office/word/2012/wordml" xmlns:w16cex="http://schemas.microsoft.com/office/word/2018/wordml/cex" xmlns:w16cid="http://schemas.microsoft.com/office/word/2016/wordml/cid" xmlns:w16="http://schemas.microsoft.com/office/word/2018/wordml" xmlns:w16sdtdh="http://schemas.microsoft.com/office/word/2020/wordml/sdtdatahash" xmlns:w16se="http://schemas.microsoft.com/office/word/2015/wordml/symex" xmlns:sl="http://schemas.openxmlformats.org/schemaLibrary/2006/main" mc:Ignorable="w14 w15 w16se w16cid w16 w16cex w16sdtdh">
   <w:view w:val="normal"/>
   <w:defaultTabStop w:val="720"/>
   <w:characterSpacingControl w:val="doNotCompress"/>
@@ -3134,6 +3561,7 @@
     <w:compatSetting w:name="enableOpenTypeFeatures" w:uri="http://schemas.microsoft.com/office/word" w:val="1"/>
     <w:compatSetting w:name="doNotFlipMirrorIndents" w:uri="http://schemas.microsoft.com/office/word" w:val="1"/>
     <w:compatSetting w:name="differentiateMultirowTableHeaders" w:uri="http://schemas.microsoft.com/office/word" w:val="1"/>
+    <w:compatSetting w:name="useWord2013TrackBottomHyphenation" w:uri="http://schemas.microsoft.com/office/word" w:val="1"/>
   </w:compat>
   <w:rsids>
     <w:rsidRoot w:val="00960A1B"/>
@@ -3141,6 +3569,7 @@
     <w:rsid w:val="001E6D5C"/>
     <w:rsid w:val="00300CBC"/>
     <w:rsid w:val="00345B8A"/>
+    <w:rsid w:val="003F7BAB"/>
     <w:rsid w:val="00452576"/>
     <w:rsid w:val="00526898"/>
     <w:rsid w:val="005F0D95"/>
@@ -3148,6 +3577,7 @@
     <w:rsid w:val="00704656"/>
     <w:rsid w:val="0073706C"/>
     <w:rsid w:val="00960A1B"/>
+    <w:rsid w:val="00A53BD9"/>
     <w:rsid w:val="00AB370E"/>
     <w:rsid w:val="00AF1DC3"/>
     <w:rsid w:val="00B43A86"/>
@@ -3178,7 +3608,7 @@
 </file>
 
 <file path=word/glossary/styles.xml><?xml version="1.0" encoding="utf-8"?>
-<w:styles xmlns:mc="http://schemas.openxmlformats.org/markup-compatibility/2006" xmlns:r="http://schemas.openxmlformats.org/officeDocument/2006/relationships" xmlns:w="http://schemas.openxmlformats.org/wordprocessingml/2006/main" xmlns:w14="http://schemas.microsoft.com/office/word/2010/wordml" xmlns:w15="http://schemas.microsoft.com/office/word/2012/wordml" xmlns:w16cid="http://schemas.microsoft.com/office/word/2016/wordml/cid" xmlns:w16se="http://schemas.microsoft.com/office/word/2015/wordml/symex" mc:Ignorable="w14 w15 w16se w16cid">
+<w:styles xmlns:mc="http://schemas.openxmlformats.org/markup-compatibility/2006" xmlns:r="http://schemas.openxmlformats.org/officeDocument/2006/relationships" xmlns:w="http://schemas.openxmlformats.org/wordprocessingml/2006/main" xmlns:w14="http://schemas.microsoft.com/office/word/2010/wordml" xmlns:w15="http://schemas.microsoft.com/office/word/2012/wordml" xmlns:w16cex="http://schemas.microsoft.com/office/word/2018/wordml/cex" xmlns:w16cid="http://schemas.microsoft.com/office/word/2016/wordml/cid" xmlns:w16="http://schemas.microsoft.com/office/word/2018/wordml" xmlns:w16sdtdh="http://schemas.microsoft.com/office/word/2020/wordml/sdtdatahash" xmlns:w16se="http://schemas.microsoft.com/office/word/2015/wordml/symex" mc:Ignorable="w14 w15 w16se w16cid w16 w16cex w16sdtdh">
   <w:docDefaults>
     <w:rPrDefault>
       <w:rPr>
@@ -3194,7 +3624,7 @@
       </w:pPr>
     </w:pPrDefault>
   </w:docDefaults>
-  <w:latentStyles w:defLockedState="0" w:defUIPriority="99" w:defSemiHidden="0" w:defUnhideWhenUsed="0" w:defQFormat="0" w:count="375">
+  <w:latentStyles w:defLockedState="0" w:defUIPriority="99" w:defSemiHidden="0" w:defUnhideWhenUsed="0" w:defQFormat="0" w:count="376">
     <w:lsdException w:name="Normal" w:uiPriority="0" w:qFormat="1"/>
     <w:lsdException w:name="heading 1" w:uiPriority="9" w:qFormat="1"/>
     <w:lsdException w:name="heading 2" w:semiHidden="1" w:uiPriority="9" w:unhideWhenUsed="1" w:qFormat="1"/>
@@ -3570,6 +4000,7 @@
     <w:lsdException w:name="Smart Hyperlink" w:semiHidden="1" w:unhideWhenUsed="1"/>
     <w:lsdException w:name="Hashtag" w:semiHidden="1" w:unhideWhenUsed="1"/>
     <w:lsdException w:name="Unresolved Mention" w:semiHidden="1" w:unhideWhenUsed="1"/>
+    <w:lsdException w:name="Smart Link" w:semiHidden="1" w:unhideWhenUsed="1"/>
   </w:latentStyles>
   <w:style w:type="paragraph" w:default="1" w:styleId="Normal">
     <w:name w:val="Normal"/>
@@ -3616,7 +4047,7 @@
 </file>
 
 <file path=word/glossary/webSettings.xml><?xml version="1.0" encoding="utf-8"?>
-<w:webSettings xmlns:mc="http://schemas.openxmlformats.org/markup-compatibility/2006" xmlns:r="http://schemas.openxmlformats.org/officeDocument/2006/relationships" xmlns:w="http://schemas.openxmlformats.org/wordprocessingml/2006/main" xmlns:w14="http://schemas.microsoft.com/office/word/2010/wordml" xmlns:w15="http://schemas.microsoft.com/office/word/2012/wordml" xmlns:w16cid="http://schemas.microsoft.com/office/word/2016/wordml/cid" xmlns:w16se="http://schemas.microsoft.com/office/word/2015/wordml/symex" mc:Ignorable="w14 w15 w16se w16cid">
+<w:webSettings xmlns:mc="http://schemas.openxmlformats.org/markup-compatibility/2006" xmlns:r="http://schemas.openxmlformats.org/officeDocument/2006/relationships" xmlns:w="http://schemas.openxmlformats.org/wordprocessingml/2006/main" xmlns:w14="http://schemas.microsoft.com/office/word/2010/wordml" xmlns:w15="http://schemas.microsoft.com/office/word/2012/wordml" xmlns:w16cex="http://schemas.microsoft.com/office/word/2018/wordml/cex" xmlns:w16cid="http://schemas.microsoft.com/office/word/2016/wordml/cid" xmlns:w16="http://schemas.microsoft.com/office/word/2018/wordml" xmlns:w16sdtdh="http://schemas.microsoft.com/office/word/2020/wordml/sdtdatahash" xmlns:w16se="http://schemas.microsoft.com/office/word/2015/wordml/symex" mc:Ignorable="w14 w15 w16se w16cid w16 w16cex w16sdtdh">
   <w:optimizeForBrowser/>
   <w:allowPNG/>
 </w:webSettings>
@@ -3919,7 +4350,7 @@
 
 <file path=customXml/item1.xml><?xml version="1.0" encoding="utf-8"?>
 <CoverPageProperties xmlns="http://schemas.microsoft.com/office/2006/coverPageProps">
-  <PublishDate>2018-04-25T00:00:00</PublishDate>
+  <PublishDate>2022-04-05T00:00:00</PublishDate>
   <Abstract/>
   <CompanyAddress/>
   <CompanyPhone/>

</xml_diff>

<commit_message>
Updated development plan document for new pogo-pin requirements.
</commit_message>
<xml_diff>
--- a/Documents/STP Tool Development Plan.docx
+++ b/Documents/STP Tool Development Plan.docx
@@ -20,7 +20,10 @@
             <w:pStyle w:val="Title"/>
           </w:pPr>
           <w:r>
-            <w:t>Functional Test System</w:t>
+            <w:t>Pogo-Pin</w:t>
+          </w:r>
+          <w:r>
+            <w:t xml:space="preserve"> Test System</w:t>
           </w:r>
           <w:r>
             <w:t xml:space="preserve"> Development Plan</w:t>
@@ -35,7 +38,7 @@
       <w:bookmarkStart w:id="0" w:name="_Sensor_Validation"/>
       <w:bookmarkEnd w:id="0"/>
       <w:r>
-        <w:t>Introduction &amp; Justification</w:t>
+        <w:t>Introduction</w:t>
       </w:r>
     </w:p>
     <w:p>
@@ -76,13 +79,13 @@
         <w:t xml:space="preserve"> manual labor for testing</w:t>
       </w:r>
       <w:r>
-        <w:t xml:space="preserve"> (3) enable </w:t>
-      </w:r>
-      <w:r>
-        <w:t xml:space="preserve">accurate Pareto analysis </w:t>
-      </w:r>
-      <w:r>
-        <w:t xml:space="preserve">datalogging of first-pass yield.  This will ultimately </w:t>
+        <w:t xml:space="preserve"> (3) </w:t>
+      </w:r>
+      <w:r>
+        <w:t>log results of production tests in a database</w:t>
+      </w:r>
+      <w:r>
+        <w:t xml:space="preserve">.  This will ultimately </w:t>
       </w:r>
       <w:r>
         <w:t>d</w:t>
@@ -94,11 +97,57 @@
         <w:t xml:space="preserve"> </w:t>
       </w:r>
       <w:r>
-        <w:t>and enable accurate Pareto analysis</w:t>
-      </w:r>
-      <w:r>
-        <w:t xml:space="preserve"> for production.</w:t>
-      </w:r>
+        <w:t>a</w:t>
+      </w:r>
+      <w:r>
+        <w:t>nd provide data for production enhancements.</w:t>
+      </w:r>
+    </w:p>
+    <w:p>
+      <w:r>
+        <w:t xml:space="preserve">Your mission, should you choose to accept it, will be to enhance the </w:t>
+      </w:r>
+      <w:r>
+        <w:rPr>
+          <w:i/>
+          <w:iCs/>
+        </w:rPr>
+        <w:t>Sensit Test Suite</w:t>
+      </w:r>
+      <w:r>
+        <w:t>, an</w:t>
+      </w:r>
+      <w:r>
+        <w:t xml:space="preserve"> automation application</w:t>
+      </w:r>
+      <w:r>
+        <w:t xml:space="preserve"> and SDK</w:t>
+      </w:r>
+      <w:r>
+        <w:t>, add</w:t>
+      </w:r>
+      <w:r>
+        <w:t>ing</w:t>
+      </w:r>
+      <w:r>
+        <w:t xml:space="preserve"> </w:t>
+      </w:r>
+      <w:r>
+        <w:t>features to enable control of bed-of-nails (pogo pin) test fixture</w:t>
+      </w:r>
+      <w:r>
+        <w:t>s.  Source code is here:</w:t>
+      </w:r>
+    </w:p>
+    <w:p>
+      <w:hyperlink r:id="rId9" w:history="1">
+        <w:r>
+          <w:rPr>
+            <w:rStyle w:val="Hyperlink"/>
+          </w:rPr>
+          <w:t>https://github.com/SensitTechnologies/TestSuite/</w:t>
+        </w:r>
+      </w:hyperlink>
     </w:p>
     <w:p>
       <w:pPr>
@@ -120,30 +169,12 @@
           <w:sz w:val="32"/>
           <w:szCs w:val="32"/>
         </w:rPr>
-        <w:t>Requirements</w:t>
+        <w:t>User Stories</w:t>
       </w:r>
     </w:p>
     <w:p>
-      <w:pPr>
-        <w:contextualSpacing/>
-      </w:pPr>
-      <w:r>
-        <w:t xml:space="preserve">The </w:t>
-      </w:r>
-      <w:r>
-        <w:t>deliverable is</w:t>
-      </w:r>
-      <w:r>
-        <w:t xml:space="preserve"> a</w:t>
-      </w:r>
-      <w:r>
-        <w:t xml:space="preserve"> </w:t>
-      </w:r>
-      <w:r>
-        <w:t>Windows Forms App</w:t>
-      </w:r>
-      <w:r>
-        <w:t xml:space="preserve"> with the following abilities:</w:t>
+      <w:r>
+        <w:t>The following user stories define the application we wish to develop:</w:t>
       </w:r>
     </w:p>
     <w:p>
@@ -155,7 +186,13 @@
         </w:numPr>
       </w:pPr>
       <w:r>
-        <w:t>Present the following user interface:</w:t>
+        <w:t>As an</w:t>
+      </w:r>
+      <w:r>
+        <w:t xml:space="preserve"> operator</w:t>
+      </w:r>
+      <w:r>
+        <w:t>…</w:t>
       </w:r>
     </w:p>
     <w:p>
@@ -167,16 +204,103 @@
         </w:numPr>
       </w:pPr>
       <w:r>
-        <w:t>[</w:t>
-      </w:r>
-      <w:r>
-        <w:rPr>
-          <w:highlight w:val="yellow"/>
-        </w:rPr>
-        <w:t>insert screenshot</w:t>
-      </w:r>
-      <w:r>
-        <w:t>]</w:t>
+        <w:t xml:space="preserve">I </w:t>
+      </w:r>
+      <w:r>
+        <w:t>want</w:t>
+      </w:r>
+      <w:r>
+        <w:t xml:space="preserve"> to </w:t>
+      </w:r>
+      <w:r>
+        <w:t xml:space="preserve">start, stop, or pause a </w:t>
+      </w:r>
+      <w:r>
+        <w:t>bed-of-nails functional test</w:t>
+      </w:r>
+      <w:r>
+        <w:t>, so I can work quickly.</w:t>
+      </w:r>
+    </w:p>
+    <w:p>
+      <w:pPr>
+        <w:pStyle w:val="ListParagraph"/>
+        <w:numPr>
+          <w:ilvl w:val="1"/>
+          <w:numId w:val="1"/>
+        </w:numPr>
+      </w:pPr>
+      <w:r>
+        <w:t>I</w:t>
+      </w:r>
+      <w:r>
+        <w:t>f a test passes, I want to see a</w:t>
+      </w:r>
+      <w:r>
+        <w:t xml:space="preserve"> simple</w:t>
+      </w:r>
+      <w:r>
+        <w:t xml:space="preserve"> indication</w:t>
+      </w:r>
+      <w:r>
+        <w:t xml:space="preserve"> of that, so I can </w:t>
+      </w:r>
+      <w:r>
+        <w:t>minimize confusion.</w:t>
+      </w:r>
+    </w:p>
+    <w:p>
+      <w:pPr>
+        <w:pStyle w:val="ListParagraph"/>
+        <w:numPr>
+          <w:ilvl w:val="1"/>
+          <w:numId w:val="1"/>
+        </w:numPr>
+      </w:pPr>
+      <w:r>
+        <w:t>I</w:t>
+      </w:r>
+      <w:r>
+        <w:t xml:space="preserve">f a test fails, I want to see </w:t>
+      </w:r>
+      <w:r>
+        <w:t xml:space="preserve">a simple indication that the test failed, along with </w:t>
+      </w:r>
+      <w:r>
+        <w:t xml:space="preserve">a picture </w:t>
+      </w:r>
+      <w:r>
+        <w:t xml:space="preserve">and </w:t>
+      </w:r>
+      <w:r>
+        <w:t>instructions about what</w:t>
+      </w:r>
+      <w:r>
+        <w:t xml:space="preserve"> </w:t>
+      </w:r>
+      <w:r>
+        <w:t xml:space="preserve">should be checked, so I can inform </w:t>
+      </w:r>
+      <w:r>
+        <w:t>a</w:t>
+      </w:r>
+      <w:r>
+        <w:t xml:space="preserve"> repair technician</w:t>
+      </w:r>
+      <w:r>
+        <w:t>.</w:t>
+      </w:r>
+    </w:p>
+    <w:p>
+      <w:pPr>
+        <w:pStyle w:val="ListParagraph"/>
+        <w:numPr>
+          <w:ilvl w:val="1"/>
+          <w:numId w:val="1"/>
+        </w:numPr>
+      </w:pPr>
+      <w:r>
+        <w:t>I want all test fixtures to use the same application, so I can understand what to do.</w:t>
       </w:r>
     </w:p>
     <w:p>
@@ -188,10 +312,109 @@
         </w:numPr>
       </w:pPr>
       <w:r>
-        <w:t>“Start” button:  When the user presses the “Start” button, begin a series of tests</w:t>
-      </w:r>
-      <w:r>
-        <w:t xml:space="preserve"> in a new thread.</w:t>
+        <w:t xml:space="preserve">As a </w:t>
+      </w:r>
+      <w:r>
+        <w:t>technician…</w:t>
+      </w:r>
+    </w:p>
+    <w:p>
+      <w:pPr>
+        <w:pStyle w:val="ListParagraph"/>
+        <w:numPr>
+          <w:ilvl w:val="1"/>
+          <w:numId w:val="1"/>
+        </w:numPr>
+      </w:pPr>
+      <w:r>
+        <w:t xml:space="preserve">I want </w:t>
+      </w:r>
+      <w:r>
+        <w:t>all test fixtures</w:t>
+      </w:r>
+      <w:r>
+        <w:t xml:space="preserve"> </w:t>
+      </w:r>
+      <w:r>
+        <w:t>to use the same application</w:t>
+      </w:r>
+      <w:r>
+        <w:t>, so</w:t>
+      </w:r>
+      <w:r>
+        <w:t xml:space="preserve"> </w:t>
+      </w:r>
+      <w:r>
+        <w:t>I can easily set up a new test PC</w:t>
+      </w:r>
+      <w:r>
+        <w:t>.</w:t>
+      </w:r>
+    </w:p>
+    <w:p>
+      <w:pPr>
+        <w:pStyle w:val="ListParagraph"/>
+        <w:numPr>
+          <w:ilvl w:val="1"/>
+          <w:numId w:val="1"/>
+        </w:numPr>
+      </w:pPr>
+      <w:r>
+        <w:t xml:space="preserve">I want to </w:t>
+      </w:r>
+      <w:r>
+        <w:t xml:space="preserve">be able to </w:t>
+      </w:r>
+      <w:r>
+        <w:t xml:space="preserve">configure a test, so I can </w:t>
+      </w:r>
+      <w:r>
+        <w:t>make</w:t>
+      </w:r>
+      <w:r>
+        <w:t xml:space="preserve"> test fixtures without writing code.</w:t>
+      </w:r>
+    </w:p>
+    <w:p>
+      <w:pPr>
+        <w:pStyle w:val="ListParagraph"/>
+        <w:numPr>
+          <w:ilvl w:val="1"/>
+          <w:numId w:val="1"/>
+        </w:numPr>
+      </w:pPr>
+      <w:r>
+        <w:t>I want to</w:t>
+      </w:r>
+      <w:r>
+        <w:t xml:space="preserve"> </w:t>
+      </w:r>
+      <w:r>
+        <w:t>save</w:t>
+      </w:r>
+      <w:r>
+        <w:t xml:space="preserve"> </w:t>
+      </w:r>
+      <w:r>
+        <w:t xml:space="preserve">test fixture </w:t>
+      </w:r>
+      <w:r>
+        <w:t xml:space="preserve">settings </w:t>
+      </w:r>
+      <w:r>
+        <w:t xml:space="preserve">in </w:t>
+      </w:r>
+      <w:r>
+        <w:t>a file</w:t>
+      </w:r>
+      <w:r>
+        <w:t xml:space="preserve">, so </w:t>
+      </w:r>
+      <w:r>
+        <w:t>I don’t have to repeat any setup work</w:t>
+      </w:r>
+      <w:r>
+        <w:t>.</w:t>
       </w:r>
     </w:p>
     <w:p>
@@ -203,13 +426,86 @@
         </w:numPr>
       </w:pPr>
       <w:r>
-        <w:t xml:space="preserve">“Stop” button:  When the user presses the “Stop” button, </w:t>
-      </w:r>
-      <w:r>
-        <w:t>if tests are running, abort the tests</w:t>
-      </w:r>
-      <w:r>
-        <w:t>.</w:t>
+        <w:t>As an engineer</w:t>
+      </w:r>
+      <w:r>
+        <w:t>…</w:t>
+      </w:r>
+    </w:p>
+    <w:p>
+      <w:pPr>
+        <w:pStyle w:val="ListParagraph"/>
+        <w:numPr>
+          <w:ilvl w:val="1"/>
+          <w:numId w:val="1"/>
+        </w:numPr>
+      </w:pPr>
+      <w:r>
+        <w:t xml:space="preserve">I want </w:t>
+      </w:r>
+      <w:r>
+        <w:t>to record test results in</w:t>
+      </w:r>
+      <w:r>
+        <w:t xml:space="preserve"> a database</w:t>
+      </w:r>
+      <w:r>
+        <w:t xml:space="preserve">, so I can </w:t>
+      </w:r>
+      <w:r>
+        <w:t>calculate first pass yield.</w:t>
+      </w:r>
+    </w:p>
+    <w:p>
+      <w:pPr>
+        <w:pStyle w:val="ListParagraph"/>
+        <w:numPr>
+          <w:ilvl w:val="1"/>
+          <w:numId w:val="1"/>
+        </w:numPr>
+      </w:pPr>
+      <w:r>
+        <w:t>I want to record test results in a CSV file</w:t>
+      </w:r>
+      <w:r>
+        <w:t>, so I can collect data if a database fails.</w:t>
+      </w:r>
+    </w:p>
+    <w:p>
+      <w:pPr>
+        <w:pStyle w:val="ListParagraph"/>
+        <w:numPr>
+          <w:ilvl w:val="1"/>
+          <w:numId w:val="1"/>
+        </w:numPr>
+      </w:pPr>
+      <w:r>
+        <w:t xml:space="preserve">I want to be able to add support for new types of devices by adding a new class to an SDK and rebuilding the application, so I can quickly </w:t>
+      </w:r>
+      <w:r>
+        <w:t>add support for new test equipment.</w:t>
+      </w:r>
+    </w:p>
+    <w:p>
+      <w:pPr>
+        <w:pStyle w:val="Heading1"/>
+      </w:pPr>
+      <w:r>
+        <w:t>Configuration Files</w:t>
+      </w:r>
+    </w:p>
+    <w:p>
+      <w:r>
+        <w:t xml:space="preserve">Configuration file defines a series of </w:t>
+      </w:r>
+      <w:r>
+        <w:t>actions that comprise a test</w:t>
+      </w:r>
+      <w:r>
+        <w:t xml:space="preserve">.   Each </w:t>
+      </w:r>
+      <w:r>
+        <w:t>action includes:</w:t>
       </w:r>
     </w:p>
     <w:p>
@@ -221,10 +517,10 @@
         </w:numPr>
       </w:pPr>
       <w:r>
-        <w:t xml:space="preserve">Status bar:  Display the </w:t>
-      </w:r>
-      <w:r>
-        <w:t>status of test currently running.</w:t>
+        <w:t>a command</w:t>
+      </w:r>
+      <w:r>
+        <w:t xml:space="preserve"> string (which will be sent via a serial port to a test device),</w:t>
       </w:r>
     </w:p>
     <w:p>
@@ -236,10 +532,13 @@
         </w:numPr>
       </w:pPr>
       <w:r>
-        <w:t xml:space="preserve">Progress bar:  Display the percent progress of the </w:t>
-      </w:r>
-      <w:r>
-        <w:t>series of tests.  If no tests are running, display “Ready…”</w:t>
+        <w:t xml:space="preserve">An expected </w:t>
+      </w:r>
+      <w:r>
+        <w:t>r</w:t>
+      </w:r>
+      <w:r>
+        <w:t>esult (can be a string received in response to a command, or an acceptable range for a numeric value),</w:t>
       </w:r>
     </w:p>
     <w:p>
@@ -251,49 +550,16 @@
         </w:numPr>
       </w:pPr>
       <w:r>
-        <w:t>Menu bar:</w:t>
-      </w:r>
-    </w:p>
-    <w:p>
-      <w:pPr>
-        <w:pStyle w:val="ListParagraph"/>
-        <w:numPr>
-          <w:ilvl w:val="1"/>
-          <w:numId w:val="1"/>
-        </w:numPr>
-      </w:pPr>
-      <w:r>
-        <w:t xml:space="preserve">File </w:t>
-      </w:r>
-      <w:r>
-        <w:sym w:font="Wingdings" w:char="F0E0"/>
-      </w:r>
-      <w:r>
-        <w:t xml:space="preserve"> Exit</w:t>
-      </w:r>
-      <w:r>
-        <w:t>:  Close the app.</w:t>
-      </w:r>
-    </w:p>
-    <w:p>
-      <w:pPr>
-        <w:pStyle w:val="ListParagraph"/>
-        <w:numPr>
-          <w:ilvl w:val="1"/>
-          <w:numId w:val="1"/>
-        </w:numPr>
-      </w:pPr>
-      <w:r>
-        <w:t xml:space="preserve">Help </w:t>
-      </w:r>
-      <w:r>
-        <w:sym w:font="Wingdings" w:char="F0E0"/>
-      </w:r>
-      <w:r>
-        <w:t xml:space="preserve"> About</w:t>
-      </w:r>
-      <w:r>
-        <w:t>:  Display a form with the application version and repository URL.</w:t>
+        <w:t xml:space="preserve">A picture displayed to the user </w:t>
+      </w:r>
+      <w:r>
+        <w:t xml:space="preserve">if the action </w:t>
+      </w:r>
+      <w:r>
+        <w:t>fail</w:t>
+      </w:r>
+      <w:r>
+        <w:t>s,</w:t>
       </w:r>
     </w:p>
     <w:p>
@@ -305,85 +571,13 @@
         </w:numPr>
       </w:pPr>
       <w:r>
-        <w:t>Tests should be defined by a configuration file, which represents a serializable class (see [</w:t>
-      </w:r>
-      <w:r>
-        <w:rPr>
-          <w:highlight w:val="yellow"/>
-        </w:rPr>
-        <w:t>insert file</w:t>
-      </w:r>
-      <w:r>
-        <w:t>].</w:t>
-      </w:r>
-    </w:p>
-    <w:p>
-      <w:pPr>
-        <w:pStyle w:val="ListParagraph"/>
-        <w:numPr>
-          <w:ilvl w:val="1"/>
-          <w:numId w:val="1"/>
-        </w:numPr>
-      </w:pPr>
-      <w:r>
-        <w:t>Configuration file defines a series of tests.   Each test contains:</w:t>
-      </w:r>
-    </w:p>
-    <w:p>
-      <w:pPr>
-        <w:pStyle w:val="ListParagraph"/>
-        <w:numPr>
-          <w:ilvl w:val="2"/>
-          <w:numId w:val="1"/>
-        </w:numPr>
-      </w:pPr>
-      <w:r>
-        <w:t>a command</w:t>
-      </w:r>
-      <w:r>
-        <w:t xml:space="preserve"> string (which will be sent via a serial port to a test device),</w:t>
-      </w:r>
-    </w:p>
-    <w:p>
-      <w:pPr>
-        <w:pStyle w:val="ListParagraph"/>
-        <w:numPr>
-          <w:ilvl w:val="2"/>
-          <w:numId w:val="1"/>
-        </w:numPr>
-      </w:pPr>
-      <w:r>
-        <w:t xml:space="preserve">An expected </w:t>
-      </w:r>
-      <w:r>
-        <w:t xml:space="preserve">response </w:t>
-      </w:r>
-      <w:r>
-        <w:t>string,</w:t>
-      </w:r>
-    </w:p>
-    <w:p>
-      <w:pPr>
-        <w:pStyle w:val="ListParagraph"/>
-        <w:numPr>
-          <w:ilvl w:val="2"/>
-          <w:numId w:val="1"/>
-        </w:numPr>
-      </w:pPr>
-      <w:r>
-        <w:t>A picture to be displayed to the user upon test failure,</w:t>
-      </w:r>
-    </w:p>
-    <w:p>
-      <w:pPr>
-        <w:pStyle w:val="ListParagraph"/>
-        <w:numPr>
-          <w:ilvl w:val="2"/>
-          <w:numId w:val="1"/>
-        </w:numPr>
-      </w:pPr>
-      <w:r>
-        <w:t>A string displayed to the user upon test failure.</w:t>
+        <w:t xml:space="preserve">A string displayed to the user </w:t>
+      </w:r>
+      <w:r>
+        <w:t>if the action fails</w:t>
+      </w:r>
+      <w:r>
+        <w:t>.</w:t>
       </w:r>
     </w:p>
     <w:p>
@@ -395,16 +589,64 @@
         </w:numPr>
       </w:pPr>
       <w:r>
-        <w:t>All</w:t>
-      </w:r>
-      <w:r>
-        <w:t xml:space="preserve"> test</w:t>
-      </w:r>
-      <w:r>
-        <w:t xml:space="preserve"> results</w:t>
-      </w:r>
-      <w:r>
-        <w:t xml:space="preserve"> shall be recorded in a database.</w:t>
+        <w:t xml:space="preserve">User must be able to set </w:t>
+      </w:r>
+      <w:r>
+        <w:t>serial port and device type (pick from devices in the SDK).</w:t>
+      </w:r>
+    </w:p>
+    <w:p>
+      <w:r>
+        <w:lastRenderedPageBreak/>
+        <w:t>After the initial application is delivered, support for</w:t>
+      </w:r>
+      <w:r>
+        <w:t xml:space="preserve"> additional</w:t>
+      </w:r>
+      <w:r>
+        <w:t xml:space="preserve"> hardware such as multimeter, </w:t>
+      </w:r>
+      <w:r>
+        <w:t xml:space="preserve">temperature chamber, </w:t>
+      </w:r>
+      <w:r>
+        <w:t xml:space="preserve">etc. </w:t>
+      </w:r>
+      <w:r>
+        <w:t xml:space="preserve">can be added </w:t>
+      </w:r>
+      <w:r>
+        <w:t>to the SDK</w:t>
+      </w:r>
+      <w:r>
+        <w:t xml:space="preserve"> as needed, and will be automatically supported in the application.</w:t>
+      </w:r>
+    </w:p>
+    <w:p>
+      <w:pPr>
+        <w:pStyle w:val="Heading1"/>
+      </w:pPr>
+      <w:r>
+        <w:t>Development Plan</w:t>
+      </w:r>
+    </w:p>
+    <w:p>
+      <w:r>
+        <w:t>The application will be developed in C# using Visual Studio.  Sensit is familiar with these technologies and can easily support them</w:t>
+      </w:r>
+      <w:r>
+        <w:t>.  If needed, a future project could upgrade these applications to run on a variety of platforms, including Android, Linux, or as web applications.</w:t>
+      </w:r>
+    </w:p>
+    <w:p>
+      <w:r>
+        <w:t xml:space="preserve">The application </w:t>
+      </w:r>
+      <w:r>
+        <w:t>is</w:t>
+      </w:r>
+      <w:r>
+        <w:t xml:space="preserve"> be organized into three projects:</w:t>
       </w:r>
     </w:p>
     <w:p>
@@ -416,7 +658,7 @@
         </w:numPr>
       </w:pPr>
       <w:r>
-        <w:t>User must be able to set database location.</w:t>
+        <w:t>A Software Development Kit (SDK) which contains utilities for each of the deliverables and can be reused in future applications.</w:t>
       </w:r>
     </w:p>
     <w:p>
@@ -428,58 +670,13 @@
         </w:numPr>
       </w:pPr>
       <w:r>
-        <w:t xml:space="preserve">User must be able to set </w:t>
-      </w:r>
-      <w:r>
-        <w:t>serial port and device type (pick from devices in the SDK).</w:t>
-      </w:r>
-    </w:p>
-    <w:p>
-      <w:r>
-        <w:t>After the initial application is delivered, support for</w:t>
-      </w:r>
-      <w:r>
-        <w:t xml:space="preserve"> additional</w:t>
-      </w:r>
-      <w:r>
-        <w:t xml:space="preserve"> hardware such as multimeter, </w:t>
-      </w:r>
-      <w:r>
-        <w:t xml:space="preserve">temperature chamber, </w:t>
-      </w:r>
-      <w:r>
-        <w:t xml:space="preserve">etc. </w:t>
-      </w:r>
-      <w:r>
-        <w:t xml:space="preserve">can be added </w:t>
-      </w:r>
-      <w:r>
-        <w:t>to the SDK</w:t>
-      </w:r>
-      <w:r>
-        <w:t xml:space="preserve"> as needed, and will be automatically supported in the application.</w:t>
-      </w:r>
-    </w:p>
-    <w:p>
-      <w:pPr>
-        <w:pStyle w:val="Heading1"/>
-      </w:pPr>
-      <w:r>
-        <w:t>Development Plan</w:t>
-      </w:r>
-    </w:p>
-    <w:p>
-      <w:r>
-        <w:t>The application will be developed in C# using Visual Studio.  Sensit is familiar with these technologies and can easily support them</w:t>
-      </w:r>
-      <w:r>
-        <w:t>.  If needed, a future project could upgrade these applications to run on a variety of platforms, including Android, Linux, or as web applications.</w:t>
-      </w:r>
-    </w:p>
-    <w:p>
-      <w:r>
-        <w:lastRenderedPageBreak/>
-        <w:t>The application will be organized into three projects:</w:t>
+        <w:t>A</w:t>
+      </w:r>
+      <w:r>
+        <w:t xml:space="preserve"> WinForms </w:t>
+      </w:r>
+      <w:r>
+        <w:t>application which utilizes the SDK to present the deliverables to the user.</w:t>
       </w:r>
     </w:p>
     <w:p>
@@ -491,63 +688,36 @@
         </w:numPr>
       </w:pPr>
       <w:r>
-        <w:t>A Software Development Kit (SDK) which contains utilities for each of the deliverables and can be reused in future applications.</w:t>
+        <w:t>A collection of unit-tests for the SDK to aid development and maintenance.</w:t>
       </w:r>
     </w:p>
     <w:p>
-      <w:pPr>
-        <w:pStyle w:val="ListParagraph"/>
-        <w:numPr>
-          <w:ilvl w:val="0"/>
-          <w:numId w:val="1"/>
-        </w:numPr>
-      </w:pPr>
-      <w:r>
-        <w:t>A</w:t>
-      </w:r>
-      <w:r>
-        <w:t xml:space="preserve"> WinForms </w:t>
-      </w:r>
-      <w:r>
-        <w:t>application which utilizes the SDK to present the deliverables to the user.</w:t>
+      <w:r>
+        <w:t>To facilitate code reuse, the SDK</w:t>
+      </w:r>
+      <w:r>
+        <w:t>,</w:t>
+      </w:r>
+      <w:r>
+        <w:t xml:space="preserve"> its unit-tests</w:t>
+      </w:r>
+      <w:r>
+        <w:t xml:space="preserve">, and the application will be stored in </w:t>
+      </w:r>
+      <w:r>
+        <w:t>git</w:t>
+      </w:r>
+      <w:r>
+        <w:t xml:space="preserve"> repositor</w:t>
+      </w:r>
+      <w:r>
+        <w:t>ies</w:t>
+      </w:r>
+      <w:r>
+        <w:t>.</w:t>
       </w:r>
     </w:p>
     <w:p>
-      <w:pPr>
-        <w:pStyle w:val="ListParagraph"/>
-        <w:numPr>
-          <w:ilvl w:val="0"/>
-          <w:numId w:val="1"/>
-        </w:numPr>
-      </w:pPr>
-      <w:r>
-        <w:t>A collection of unit-tests for the SDK to aid development and maintenance.</w:t>
-      </w:r>
-    </w:p>
-    <w:p>
-      <w:r>
-        <w:t>To facilitate code reuse, the SDK</w:t>
-      </w:r>
-      <w:r>
-        <w:t>,</w:t>
-      </w:r>
-      <w:r>
-        <w:t xml:space="preserve"> its unit-tests</w:t>
-      </w:r>
-      <w:r>
-        <w:t>, and the application will be stored in one or more</w:t>
-      </w:r>
-      <w:r>
-        <w:t xml:space="preserve"> version-controlled repositor</w:t>
-      </w:r>
-      <w:r>
-        <w:t>ies</w:t>
-      </w:r>
-      <w:r>
-        <w:t>.</w:t>
-      </w:r>
-    </w:p>
-    <w:p>
       <w:r>
         <w:t xml:space="preserve">The deliverables do not require intellectual </w:t>
       </w:r>
@@ -585,7 +755,7 @@
         <w:t xml:space="preserve">will be </w:t>
       </w:r>
       <w:r>
-        <w:t>contained in application configuration files created by company technicians.</w:t>
+        <w:t>contained in application configuration files.</w:t>
       </w:r>
     </w:p>
     <w:p>
@@ -601,7 +771,7 @@
           <w:numId w:val="16"/>
         </w:numPr>
       </w:pPr>
-      <w:hyperlink r:id="rId9" w:history="1">
+      <w:hyperlink r:id="rId10" w:history="1">
         <w:r>
           <w:rPr>
             <w:rStyle w:val="Hyperlink"/>
@@ -629,7 +799,7 @@
           <w:numId w:val="16"/>
         </w:numPr>
       </w:pPr>
-      <w:hyperlink r:id="rId10" w:history="1">
+      <w:hyperlink r:id="rId11" w:history="1">
         <w:proofErr w:type="spellStart"/>
         <w:r>
           <w:rPr>
@@ -653,16 +823,13 @@
       <w:r>
         <w:t xml:space="preserve">The KTA-223 has eight relay outputs, three analog inputs, and 4 digital inputs, as well as a small 5V power supply, so it can control LEDs, control power to a device, and measure voltages.  It can also be programmed using the </w:t>
       </w:r>
-      <w:proofErr w:type="gramStart"/>
-      <w:r>
-        <w:t>Arduino IDE, or</w:t>
-      </w:r>
-      <w:proofErr w:type="gramEnd"/>
+      <w:r>
+        <w:t>Arduino IDE or</w:t>
+      </w:r>
       <w:r>
         <w:t xml:space="preserve"> controlled remotely via serial port.  The Buck-Boost Converter can be configured to output any voltage between 2.5 – 9V, so can be used to simulate a lithium battery cell’s 3.6V output.</w:t>
       </w:r>
     </w:p>
-    <w:p/>
     <w:p>
       <w:pPr>
         <w:pStyle w:val="Heading1"/>
@@ -3576,6 +3743,7 @@
     <w:rsid w:val="006B57E5"/>
     <w:rsid w:val="00704656"/>
     <w:rsid w:val="0073706C"/>
+    <w:rsid w:val="00874E60"/>
     <w:rsid w:val="00960A1B"/>
     <w:rsid w:val="00A53BD9"/>
     <w:rsid w:val="00AB370E"/>

</xml_diff>